<commit_message>
Entrega final- laboratorio 3
</commit_message>
<xml_diff>
--- a/Docs/Observaciones-Lab 3.docx
+++ b/Docs/Observaciones-Lab 3.docx
@@ -1,14 +1,32 @@
 
 <file path=word/document.xml><?xml version="1.0" encoding="utf-8"?>
-<w:document xmlns:wpc="http://schemas.microsoft.com/office/word/2010/wordprocessingCanvas" xmlns:cx="http://schemas.microsoft.com/office/drawing/2014/chartex" xmlns:cx1="http://schemas.microsoft.com/office/drawing/2015/9/8/chartex" xmlns:cx2="http://schemas.microsoft.com/office/drawing/2015/10/21/chartex" xmlns:cx3="http://schemas.microsoft.com/office/drawing/2016/5/9/chartex" xmlns:cx4="http://schemas.microsoft.com/office/drawing/2016/5/10/chartex" xmlns:cx5="http://schemas.microsoft.com/office/drawing/2016/5/11/chartex" xmlns:cx6="http://schemas.microsoft.com/office/drawing/2016/5/12/chartex" xmlns:cx7="http://schemas.microsoft.com/office/drawing/2016/5/13/chartex" xmlns:cx8="http://schemas.microsoft.com/office/drawing/2016/5/14/chartex" xmlns:mc="http://schemas.openxmlformats.org/markup-compatibility/2006" xmlns:aink="http://schemas.microsoft.com/office/drawing/2016/ink" xmlns:am3d="http://schemas.microsoft.com/office/drawing/2017/model3d" xmlns:o="urn:schemas-microsoft-com:office:office" xmlns:r="http://schemas.openxmlformats.org/officeDocument/2006/relationships" xmlns:m="http://schemas.openxmlformats.org/officeDocument/2006/math" xmlns:v="urn:schemas-microsoft-com:vml" xmlns:wp14="http://schemas.microsoft.com/office/word/2010/wordprocessingDrawing" xmlns:wp="http://schemas.openxmlformats.org/drawingml/2006/wordprocessingDrawing" xmlns:w10="urn:schemas-microsoft-com:office:word" xmlns:w="http://schemas.openxmlformats.org/wordprocessingml/2006/main" xmlns:w14="http://schemas.microsoft.com/office/word/2010/wordml" xmlns:w15="http://schemas.microsoft.com/office/word/2012/wordml" xmlns:w16cex="http://schemas.microsoft.com/office/word/2018/wordml/cex" xmlns:w16cid="http://schemas.microsoft.com/office/word/2016/wordml/cid" xmlns:w16="http://schemas.microsoft.com/office/word/2018/wordml" xmlns:w16se="http://schemas.microsoft.com/office/word/2015/wordml/symex" xmlns:wpg="http://schemas.microsoft.com/office/word/2010/wordprocessingGroup" xmlns:wpi="http://schemas.microsoft.com/office/word/2010/wordprocessingInk" xmlns:wne="http://schemas.microsoft.com/office/word/2006/wordml" xmlns:wps="http://schemas.microsoft.com/office/word/2010/wordprocessingShape" mc:Ignorable="w14 w15 w16se w16cid w16 w16cex wp14">
+<w:document xmlns:wpc="http://schemas.microsoft.com/office/word/2010/wordprocessingCanvas" xmlns:cx="http://schemas.microsoft.com/office/drawing/2014/chartex" xmlns:cx1="http://schemas.microsoft.com/office/drawing/2015/9/8/chartex" xmlns:cx2="http://schemas.microsoft.com/office/drawing/2015/10/21/chartex" xmlns:cx3="http://schemas.microsoft.com/office/drawing/2016/5/9/chartex" xmlns:cx4="http://schemas.microsoft.com/office/drawing/2016/5/10/chartex" xmlns:cx5="http://schemas.microsoft.com/office/drawing/2016/5/11/chartex" xmlns:cx6="http://schemas.microsoft.com/office/drawing/2016/5/12/chartex" xmlns:cx7="http://schemas.microsoft.com/office/drawing/2016/5/13/chartex" xmlns:cx8="http://schemas.microsoft.com/office/drawing/2016/5/14/chartex" xmlns:mc="http://schemas.openxmlformats.org/markup-compatibility/2006" xmlns:aink="http://schemas.microsoft.com/office/drawing/2016/ink" xmlns:am3d="http://schemas.microsoft.com/office/drawing/2017/model3d" xmlns:o="urn:schemas-microsoft-com:office:office" xmlns:r="http://schemas.openxmlformats.org/officeDocument/2006/relationships" xmlns:m="http://schemas.openxmlformats.org/officeDocument/2006/math" xmlns:v="urn:schemas-microsoft-com:vml" xmlns:wp14="http://schemas.microsoft.com/office/word/2010/wordprocessingDrawing" xmlns:wp="http://schemas.openxmlformats.org/drawingml/2006/wordprocessingDrawing" xmlns:w10="urn:schemas-microsoft-com:office:word" xmlns:w="http://schemas.openxmlformats.org/wordprocessingml/2006/main" xmlns:w14="http://schemas.microsoft.com/office/word/2010/wordml" xmlns:w15="http://schemas.microsoft.com/office/word/2012/wordml" xmlns:w16cex="http://schemas.microsoft.com/office/word/2018/wordml/cex" xmlns:w16cid="http://schemas.microsoft.com/office/word/2016/wordml/cid" xmlns:w16="http://schemas.microsoft.com/office/word/2018/wordml" xmlns:w16sdtdh="http://schemas.microsoft.com/office/word/2020/wordml/sdtdatahash" xmlns:w16se="http://schemas.microsoft.com/office/word/2015/wordml/symex" xmlns:wpg="http://schemas.microsoft.com/office/word/2010/wordprocessingGroup" xmlns:wpi="http://schemas.microsoft.com/office/word/2010/wordprocessingInk" xmlns:wne="http://schemas.microsoft.com/office/word/2006/wordml" xmlns:wps="http://schemas.microsoft.com/office/word/2010/wordprocessingShape" mc:Ignorable="w14 w15 w16se w16cid w16 w16cex w16sdtdh wp14">
   <w:body>
     <w:p>
       <w:pPr>
         <w:pStyle w:val="Title"/>
         <w:jc w:val="center"/>
-      </w:pPr>
-      <w:r>
-        <w:t>OBSERVACIONES DEL LA PRACTICA</w:t>
+        <w:rPr>
+          <w:lang w:val="es-ES"/>
+        </w:rPr>
+      </w:pPr>
+      <w:r>
+        <w:rPr>
+          <w:lang w:val="es-ES"/>
+        </w:rPr>
+        <w:t>OBSERVACIONES DEL LA PR</w:t>
+      </w:r>
+      <w:r>
+        <w:rPr>
+          <w:lang w:val="es-ES"/>
+        </w:rPr>
+        <w:t>Á</w:t>
+      </w:r>
+      <w:r>
+        <w:rPr>
+          <w:lang w:val="es-ES"/>
+        </w:rPr>
+        <w:t>CTICA</w:t>
       </w:r>
     </w:p>
     <w:p>
@@ -35,13 +53,37 @@
         <w:rPr>
           <w:lang w:val="es-419"/>
         </w:rPr>
+        <w:t>: Nicholas Barake</w:t>
+      </w:r>
+      <w:r>
+        <w:rPr>
+          <w:lang w:val="es-419"/>
+        </w:rPr>
         <w:t xml:space="preserve"> </w:t>
       </w:r>
       <w:r>
         <w:rPr>
           <w:lang w:val="es-419"/>
         </w:rPr>
-        <w:t>Cod XXXX</w:t>
+        <w:t xml:space="preserve">  </w:t>
+      </w:r>
+      <w:r>
+        <w:rPr>
+          <w:lang w:val="es-419"/>
+        </w:rPr>
+        <w:t>Cod</w:t>
+      </w:r>
+      <w:r>
+        <w:rPr>
+          <w:lang w:val="es-419"/>
+        </w:rPr>
+        <w:t>: 202020664</w:t>
+      </w:r>
+      <w:r>
+        <w:rPr>
+          <w:lang w:val="es-419"/>
+        </w:rPr>
+        <w:t xml:space="preserve"> </w:t>
       </w:r>
     </w:p>
     <w:p>
@@ -62,7 +104,37 @@
         <w:rPr>
           <w:lang w:val="es-419"/>
         </w:rPr>
-        <w:t>2 Cod XXXX</w:t>
+        <w:t>2</w:t>
+      </w:r>
+      <w:r>
+        <w:rPr>
+          <w:lang w:val="es-419"/>
+        </w:rPr>
+        <w:t xml:space="preserve">: Jessed Domínguez   </w:t>
+      </w:r>
+      <w:r>
+        <w:rPr>
+          <w:lang w:val="es-419"/>
+        </w:rPr>
+        <w:t>Cod</w:t>
+      </w:r>
+      <w:r>
+        <w:rPr>
+          <w:lang w:val="es-419"/>
+        </w:rPr>
+        <w:t>:</w:t>
+      </w:r>
+      <w:r>
+        <w:rPr>
+          <w:lang w:val="es-419"/>
+        </w:rPr>
+        <w:t xml:space="preserve"> </w:t>
+      </w:r>
+      <w:r>
+        <w:rPr>
+          <w:lang w:val="es-419"/>
+        </w:rPr>
+        <w:t>202011992</w:t>
       </w:r>
     </w:p>
     <w:p>
@@ -82,7 +154,6 @@
           <w:numId w:val="1"/>
         </w:numPr>
         <w:spacing w:after="0"/>
-        <w:jc w:val="both"/>
         <w:rPr>
           <w:lang w:val="es-419"/>
         </w:rPr>
@@ -110,6 +181,2434 @@
         </w:rPr>
         <w:t>con el usuario?</w:t>
       </w:r>
+    </w:p>
+    <w:p>
+      <w:pPr>
+        <w:spacing w:after="0"/>
+        <w:ind w:left="360"/>
+        <w:rPr>
+          <w:lang w:val="es-419"/>
+        </w:rPr>
+      </w:pPr>
+      <w:r>
+        <w:rPr>
+          <w:lang w:val="es-419"/>
+        </w:rPr>
+        <w:t xml:space="preserve">El mecanismo de interacción con el usuario recae en el menú principal. Es la manera en la cual el usuario le solicita al programa una información, para que el código de view.py lo pueda escalar al controlador, al modelo y </w:t>
+      </w:r>
+      <w:r>
+        <w:rPr>
+          <w:lang w:val="es-419"/>
+        </w:rPr>
+        <w:t>asímismo de regreso con la información solicitada. El menú le ofrece al usuario: cargar los datos (que es necesario para poder realizar las otras consultas), ver los top libros, ver los libros de un autor</w:t>
+      </w:r>
+      <w:r>
+        <w:rPr>
+          <w:lang w:val="es-419"/>
+        </w:rPr>
+        <w:t xml:space="preserve">, </w:t>
+      </w:r>
+      <w:r>
+        <w:rPr>
+          <w:lang w:val="es-419"/>
+        </w:rPr>
+        <w:t>ver libros por género</w:t>
+      </w:r>
+      <w:r>
+        <w:rPr>
+          <w:lang w:val="es-419"/>
+        </w:rPr>
+        <w:t>, y salir del programa</w:t>
+      </w:r>
+      <w:r>
+        <w:rPr>
+          <w:lang w:val="es-419"/>
+        </w:rPr>
+        <w:t>.</w:t>
+      </w:r>
+      <w:r>
+        <w:rPr>
+          <w:lang w:val="es-419"/>
+        </w:rPr>
+        <w:t xml:space="preserve"> En estas</w:t>
+      </w:r>
+      <w:r>
+        <w:rPr>
+          <w:lang w:val="es-419"/>
+        </w:rPr>
+        <w:t>, el usuario debe ingresar una información (input) con la que el código debe  trabajar para retornar la información</w:t>
+      </w:r>
+      <w:r>
+        <w:rPr>
+          <w:lang w:val="es-419"/>
+        </w:rPr>
+        <w:t xml:space="preserve"> o realizar la acción</w:t>
+      </w:r>
+      <w:r>
+        <w:rPr>
+          <w:lang w:val="es-419"/>
+        </w:rPr>
+        <w:t xml:space="preserve"> correspondiente (output).</w:t>
+      </w:r>
+    </w:p>
+    <w:p>
+      <w:pPr>
+        <w:spacing w:after="0"/>
+        <w:ind w:left="360"/>
+        <w:rPr>
+          <w:lang w:val="es-419"/>
+        </w:rPr>
+      </w:pPr>
+    </w:p>
+    <w:p>
+      <w:pPr>
+        <w:spacing w:after="0"/>
+        <w:ind w:left="360"/>
+        <w:rPr>
+          <w:lang w:val="es-419"/>
+        </w:rPr>
+      </w:pPr>
+      <w:r>
+        <w:rPr>
+          <w:lang w:val="es-419"/>
+        </w:rPr>
+        <mc:AlternateContent>
+          <mc:Choice Requires="wps">
+            <w:drawing>
+              <wp:anchor distT="45720" distB="45720" distL="114300" distR="114300" simplePos="0" relativeHeight="251692032" behindDoc="0" locked="0" layoutInCell="1" allowOverlap="1" wp14:anchorId="0B865CE9" wp14:editId="618D730D">
+                <wp:simplePos x="0" y="0"/>
+                <wp:positionH relativeFrom="column">
+                  <wp:posOffset>4943793</wp:posOffset>
+                </wp:positionH>
+                <wp:positionV relativeFrom="paragraph">
+                  <wp:posOffset>3340100</wp:posOffset>
+                </wp:positionV>
+                <wp:extent cx="1138238" cy="314325"/>
+                <wp:effectExtent l="0" t="0" r="0" b="0"/>
+                <wp:wrapNone/>
+                <wp:docPr id="20" name="Text Box 2"/>
+                <wp:cNvGraphicFramePr>
+                  <a:graphicFrameLocks xmlns:a="http://schemas.openxmlformats.org/drawingml/2006/main"/>
+                </wp:cNvGraphicFramePr>
+                <a:graphic xmlns:a="http://schemas.openxmlformats.org/drawingml/2006/main">
+                  <a:graphicData uri="http://schemas.microsoft.com/office/word/2010/wordprocessingShape">
+                    <wps:wsp>
+                      <wps:cNvSpPr txBox="1">
+                        <a:spLocks noChangeArrowheads="1"/>
+                      </wps:cNvSpPr>
+                      <wps:spPr bwMode="auto">
+                        <a:xfrm>
+                          <a:off x="0" y="0"/>
+                          <a:ext cx="1138238" cy="314325"/>
+                        </a:xfrm>
+                        <a:prstGeom prst="rect">
+                          <a:avLst/>
+                        </a:prstGeom>
+                        <a:noFill/>
+                        <a:ln w="9525">
+                          <a:noFill/>
+                          <a:miter lim="800000"/>
+                          <a:headEnd/>
+                          <a:tailEnd/>
+                        </a:ln>
+                      </wps:spPr>
+                      <wps:txbx>
+                        <w:txbxContent>
+                          <w:p>
+                            <w:pPr>
+                              <w:jc w:val="left"/>
+                              <w:rPr>
+                                <w:color w:val="FFFFFF" w:themeColor="background1"/>
+                                <w:sz w:val="16"/>
+                                <w:szCs w:val="16"/>
+                                <w:lang w:val="es-ES"/>
+                              </w:rPr>
+                            </w:pPr>
+                            <w:r>
+                              <w:rPr>
+                                <w:color w:val="FFFFFF" w:themeColor="background1"/>
+                                <w:sz w:val="12"/>
+                                <w:szCs w:val="12"/>
+                                <w:lang w:val="es-ES"/>
+                              </w:rPr>
+                              <w:t>Deja de ejecutar el programa.</w:t>
+                            </w:r>
+                          </w:p>
+                        </w:txbxContent>
+                      </wps:txbx>
+                      <wps:bodyPr rot="0" vert="horz" wrap="square" lIns="91440" tIns="45720" rIns="91440" bIns="45720" anchor="t" anchorCtr="0">
+                        <a:noAutofit/>
+                      </wps:bodyPr>
+                    </wps:wsp>
+                  </a:graphicData>
+                </a:graphic>
+                <wp14:sizeRelH relativeFrom="margin">
+                  <wp14:pctWidth>0</wp14:pctWidth>
+                </wp14:sizeRelH>
+                <wp14:sizeRelV relativeFrom="margin">
+                  <wp14:pctHeight>0</wp14:pctHeight>
+                </wp14:sizeRelV>
+              </wp:anchor>
+            </w:drawing>
+          </mc:Choice>
+          <mc:Fallback>
+            <w:pict>
+              <v:shapetype w14:anchorId="0B865CE9" id="_x0000_t202" coordsize="21600,21600" o:spt="202" path="m,l,21600r21600,l21600,xe">
+                <v:stroke joinstyle="miter"/>
+                <v:path gradientshapeok="t" o:connecttype="rect"/>
+              </v:shapetype>
+              <v:shape id="Text Box 2" o:spid="_x0000_s1026" type="#_x0000_t202" style="position:absolute;left:0;text-align:left;margin-left:389.3pt;margin-top:263pt;width:89.65pt;height:24.75pt;z-index:251692032;visibility:visible;mso-wrap-style:square;mso-width-percent:0;mso-height-percent:0;mso-wrap-distance-left:9pt;mso-wrap-distance-top:3.6pt;mso-wrap-distance-right:9pt;mso-wrap-distance-bottom:3.6pt;mso-position-horizontal:absolute;mso-position-horizontal-relative:text;mso-position-vertical:absolute;mso-position-vertical-relative:text;mso-width-percent:0;mso-height-percent:0;mso-width-relative:margin;mso-height-relative:margin;v-text-anchor:top" o:gfxdata="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" filled="f" stroked="f">
+                <v:textbox>
+                  <w:txbxContent>
+                    <w:p>
+                      <w:pPr>
+                        <w:jc w:val="left"/>
+                        <w:rPr>
+                          <w:color w:val="FFFFFF" w:themeColor="background1"/>
+                          <w:sz w:val="16"/>
+                          <w:szCs w:val="16"/>
+                          <w:lang w:val="es-ES"/>
+                        </w:rPr>
+                      </w:pPr>
+                      <w:r>
+                        <w:rPr>
+                          <w:color w:val="FFFFFF" w:themeColor="background1"/>
+                          <w:sz w:val="12"/>
+                          <w:szCs w:val="12"/>
+                          <w:lang w:val="es-ES"/>
+                        </w:rPr>
+                        <w:t>Deja de ejecutar el programa.</w:t>
+                      </w:r>
+                    </w:p>
+                  </w:txbxContent>
+                </v:textbox>
+              </v:shape>
+            </w:pict>
+          </mc:Fallback>
+        </mc:AlternateContent>
+      </w:r>
+      <w:r>
+        <w:rPr>
+          <w:lang w:val="es-419"/>
+        </w:rPr>
+        <mc:AlternateContent>
+          <mc:Choice Requires="wps">
+            <w:drawing>
+              <wp:anchor distT="45720" distB="45720" distL="114300" distR="114300" simplePos="0" relativeHeight="251689984" behindDoc="0" locked="0" layoutInCell="1" allowOverlap="1" wp14:anchorId="150E639F" wp14:editId="333B437C">
+                <wp:simplePos x="0" y="0"/>
+                <wp:positionH relativeFrom="column">
+                  <wp:posOffset>3862388</wp:posOffset>
+                </wp:positionH>
+                <wp:positionV relativeFrom="paragraph">
+                  <wp:posOffset>3329622</wp:posOffset>
+                </wp:positionV>
+                <wp:extent cx="1138238" cy="314325"/>
+                <wp:effectExtent l="0" t="0" r="0" b="0"/>
+                <wp:wrapNone/>
+                <wp:docPr id="19" name="Text Box 2"/>
+                <wp:cNvGraphicFramePr>
+                  <a:graphicFrameLocks xmlns:a="http://schemas.openxmlformats.org/drawingml/2006/main"/>
+                </wp:cNvGraphicFramePr>
+                <a:graphic xmlns:a="http://schemas.openxmlformats.org/drawingml/2006/main">
+                  <a:graphicData uri="http://schemas.microsoft.com/office/word/2010/wordprocessingShape">
+                    <wps:wsp>
+                      <wps:cNvSpPr txBox="1">
+                        <a:spLocks noChangeArrowheads="1"/>
+                      </wps:cNvSpPr>
+                      <wps:spPr bwMode="auto">
+                        <a:xfrm>
+                          <a:off x="0" y="0"/>
+                          <a:ext cx="1138238" cy="314325"/>
+                        </a:xfrm>
+                        <a:prstGeom prst="rect">
+                          <a:avLst/>
+                        </a:prstGeom>
+                        <a:noFill/>
+                        <a:ln w="9525">
+                          <a:noFill/>
+                          <a:miter lim="800000"/>
+                          <a:headEnd/>
+                          <a:tailEnd/>
+                        </a:ln>
+                      </wps:spPr>
+                      <wps:txbx>
+                        <w:txbxContent>
+                          <w:p>
+                            <w:pPr>
+                              <w:jc w:val="left"/>
+                              <w:rPr>
+                                <w:color w:val="FFFFFF" w:themeColor="background1"/>
+                                <w:sz w:val="16"/>
+                                <w:szCs w:val="16"/>
+                                <w:lang w:val="es-ES"/>
+                              </w:rPr>
+                            </w:pPr>
+                            <w:r>
+                              <w:rPr>
+                                <w:color w:val="FFFFFF" w:themeColor="background1"/>
+                                <w:sz w:val="12"/>
+                                <w:szCs w:val="12"/>
+                                <w:lang w:val="es-ES"/>
+                              </w:rPr>
+                              <w:t>“5” para salir del programa. (Parar de ejecutar.)</w:t>
+                            </w:r>
+                          </w:p>
+                        </w:txbxContent>
+                      </wps:txbx>
+                      <wps:bodyPr rot="0" vert="horz" wrap="square" lIns="91440" tIns="45720" rIns="91440" bIns="45720" anchor="t" anchorCtr="0">
+                        <a:noAutofit/>
+                      </wps:bodyPr>
+                    </wps:wsp>
+                  </a:graphicData>
+                </a:graphic>
+                <wp14:sizeRelH relativeFrom="margin">
+                  <wp14:pctWidth>0</wp14:pctWidth>
+                </wp14:sizeRelH>
+                <wp14:sizeRelV relativeFrom="margin">
+                  <wp14:pctHeight>0</wp14:pctHeight>
+                </wp14:sizeRelV>
+              </wp:anchor>
+            </w:drawing>
+          </mc:Choice>
+          <mc:Fallback>
+            <w:pict>
+              <v:shape w14:anchorId="150E639F" id="_x0000_s1027" type="#_x0000_t202" style="position:absolute;left:0;text-align:left;margin-left:304.15pt;margin-top:262.15pt;width:89.65pt;height:24.75pt;z-index:251689984;visibility:visible;mso-wrap-style:square;mso-width-percent:0;mso-height-percent:0;mso-wrap-distance-left:9pt;mso-wrap-distance-top:3.6pt;mso-wrap-distance-right:9pt;mso-wrap-distance-bottom:3.6pt;mso-position-horizontal:absolute;mso-position-horizontal-relative:text;mso-position-vertical:absolute;mso-position-vertical-relative:text;mso-width-percent:0;mso-height-percent:0;mso-width-relative:margin;mso-height-relative:margin;v-text-anchor:top" o:gfxdata="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" filled="f" stroked="f">
+                <v:textbox>
+                  <w:txbxContent>
+                    <w:p>
+                      <w:pPr>
+                        <w:jc w:val="left"/>
+                        <w:rPr>
+                          <w:color w:val="FFFFFF" w:themeColor="background1"/>
+                          <w:sz w:val="16"/>
+                          <w:szCs w:val="16"/>
+                          <w:lang w:val="es-ES"/>
+                        </w:rPr>
+                      </w:pPr>
+                      <w:r>
+                        <w:rPr>
+                          <w:color w:val="FFFFFF" w:themeColor="background1"/>
+                          <w:sz w:val="12"/>
+                          <w:szCs w:val="12"/>
+                          <w:lang w:val="es-ES"/>
+                        </w:rPr>
+                        <w:t>“5” para salir del programa. (Parar de ejecutar.)</w:t>
+                      </w:r>
+                    </w:p>
+                  </w:txbxContent>
+                </v:textbox>
+              </v:shape>
+            </w:pict>
+          </mc:Fallback>
+        </mc:AlternateContent>
+      </w:r>
+      <w:r>
+        <w:rPr>
+          <w:lang w:val="es-419"/>
+        </w:rPr>
+        <mc:AlternateContent>
+          <mc:Choice Requires="wps">
+            <w:drawing>
+              <wp:anchor distT="45720" distB="45720" distL="114300" distR="114300" simplePos="0" relativeHeight="251685888" behindDoc="0" locked="0" layoutInCell="1" allowOverlap="1" wp14:anchorId="2AF04E7D" wp14:editId="229FCF07">
+                <wp:simplePos x="0" y="0"/>
+                <wp:positionH relativeFrom="column">
+                  <wp:posOffset>3833495</wp:posOffset>
+                </wp:positionH>
+                <wp:positionV relativeFrom="paragraph">
+                  <wp:posOffset>2786697</wp:posOffset>
+                </wp:positionV>
+                <wp:extent cx="1138238" cy="1081087"/>
+                <wp:effectExtent l="0" t="0" r="0" b="5080"/>
+                <wp:wrapNone/>
+                <wp:docPr id="15" name="Text Box 2"/>
+                <wp:cNvGraphicFramePr>
+                  <a:graphicFrameLocks xmlns:a="http://schemas.openxmlformats.org/drawingml/2006/main"/>
+                </wp:cNvGraphicFramePr>
+                <a:graphic xmlns:a="http://schemas.openxmlformats.org/drawingml/2006/main">
+                  <a:graphicData uri="http://schemas.microsoft.com/office/word/2010/wordprocessingShape">
+                    <wps:wsp>
+                      <wps:cNvSpPr txBox="1">
+                        <a:spLocks noChangeArrowheads="1"/>
+                      </wps:cNvSpPr>
+                      <wps:spPr bwMode="auto">
+                        <a:xfrm>
+                          <a:off x="0" y="0"/>
+                          <a:ext cx="1138238" cy="1081087"/>
+                        </a:xfrm>
+                        <a:prstGeom prst="rect">
+                          <a:avLst/>
+                        </a:prstGeom>
+                        <a:noFill/>
+                        <a:ln w="9525">
+                          <a:noFill/>
+                          <a:miter lim="800000"/>
+                          <a:headEnd/>
+                          <a:tailEnd/>
+                        </a:ln>
+                      </wps:spPr>
+                      <wps:txbx>
+                        <w:txbxContent>
+                          <w:p>
+                            <w:pPr>
+                              <w:jc w:val="left"/>
+                              <w:rPr>
+                                <w:color w:val="FFFFFF" w:themeColor="background1"/>
+                                <w:sz w:val="11"/>
+                                <w:szCs w:val="11"/>
+                                <w:lang w:val="es-ES"/>
+                              </w:rPr>
+                            </w:pPr>
+                            <w:r>
+                              <w:rPr>
+                                <w:color w:val="FFFFFF" w:themeColor="background1"/>
+                                <w:sz w:val="11"/>
+                                <w:szCs w:val="11"/>
+                                <w:lang w:val="es-ES"/>
+                              </w:rPr>
+                              <w:t>“</w:t>
+                            </w:r>
+                            <w:r>
+                              <w:rPr>
+                                <w:color w:val="FFFFFF" w:themeColor="background1"/>
+                                <w:sz w:val="11"/>
+                                <w:szCs w:val="11"/>
+                                <w:lang w:val="es-ES"/>
+                              </w:rPr>
+                              <w:t>4</w:t>
+                            </w:r>
+                            <w:r>
+                              <w:rPr>
+                                <w:color w:val="FFFFFF" w:themeColor="background1"/>
+                                <w:sz w:val="11"/>
+                                <w:szCs w:val="11"/>
+                                <w:lang w:val="es-ES"/>
+                              </w:rPr>
+                              <w:t xml:space="preserve">” para consultar </w:t>
+                            </w:r>
+                            <w:r>
+                              <w:rPr>
+                                <w:color w:val="FFFFFF" w:themeColor="background1"/>
+                                <w:sz w:val="11"/>
+                                <w:szCs w:val="11"/>
+                                <w:lang w:val="es-ES"/>
+                              </w:rPr>
+                              <w:t>cuántos libros hay por género</w:t>
+                            </w:r>
+                            <w:r>
+                              <w:rPr>
+                                <w:color w:val="FFFFFF" w:themeColor="background1"/>
+                                <w:sz w:val="11"/>
+                                <w:szCs w:val="11"/>
+                                <w:lang w:val="es-ES"/>
+                              </w:rPr>
+                              <w:t>.</w:t>
+                            </w:r>
+                            <w:r>
+                              <w:rPr>
+                                <w:color w:val="FFFFFF" w:themeColor="background1"/>
+                                <w:sz w:val="11"/>
+                                <w:szCs w:val="11"/>
+                                <w:lang w:val="es-ES"/>
+                              </w:rPr>
+                              <w:br/>
+                              <w:t>“x” donde x es el parámetro de</w:t>
+                            </w:r>
+                            <w:r>
+                              <w:rPr>
+                                <w:color w:val="FFFFFF" w:themeColor="background1"/>
+                                <w:sz w:val="11"/>
+                                <w:szCs w:val="11"/>
+                                <w:lang w:val="es-ES"/>
+                              </w:rPr>
+                              <w:t>l género(label) para la función del controlador countBooksByTag().</w:t>
+                            </w:r>
+                          </w:p>
+                        </w:txbxContent>
+                      </wps:txbx>
+                      <wps:bodyPr rot="0" vert="horz" wrap="square" lIns="91440" tIns="45720" rIns="91440" bIns="45720" anchor="t" anchorCtr="0">
+                        <a:noAutofit/>
+                      </wps:bodyPr>
+                    </wps:wsp>
+                  </a:graphicData>
+                </a:graphic>
+                <wp14:sizeRelH relativeFrom="margin">
+                  <wp14:pctWidth>0</wp14:pctWidth>
+                </wp14:sizeRelH>
+                <wp14:sizeRelV relativeFrom="margin">
+                  <wp14:pctHeight>0</wp14:pctHeight>
+                </wp14:sizeRelV>
+              </wp:anchor>
+            </w:drawing>
+          </mc:Choice>
+          <mc:Fallback>
+            <w:pict>
+              <v:shape w14:anchorId="2AF04E7D" id="_x0000_s1028" type="#_x0000_t202" style="position:absolute;left:0;text-align:left;margin-left:301.85pt;margin-top:219.4pt;width:89.65pt;height:85.1pt;z-index:251685888;visibility:visible;mso-wrap-style:square;mso-width-percent:0;mso-height-percent:0;mso-wrap-distance-left:9pt;mso-wrap-distance-top:3.6pt;mso-wrap-distance-right:9pt;mso-wrap-distance-bottom:3.6pt;mso-position-horizontal:absolute;mso-position-horizontal-relative:text;mso-position-vertical:absolute;mso-position-vertical-relative:text;mso-width-percent:0;mso-height-percent:0;mso-width-relative:margin;mso-height-relative:margin;v-text-anchor:top" o:gfxdata="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" filled="f" stroked="f">
+                <v:textbox>
+                  <w:txbxContent>
+                    <w:p>
+                      <w:pPr>
+                        <w:jc w:val="left"/>
+                        <w:rPr>
+                          <w:color w:val="FFFFFF" w:themeColor="background1"/>
+                          <w:sz w:val="11"/>
+                          <w:szCs w:val="11"/>
+                          <w:lang w:val="es-ES"/>
+                        </w:rPr>
+                      </w:pPr>
+                      <w:r>
+                        <w:rPr>
+                          <w:color w:val="FFFFFF" w:themeColor="background1"/>
+                          <w:sz w:val="11"/>
+                          <w:szCs w:val="11"/>
+                          <w:lang w:val="es-ES"/>
+                        </w:rPr>
+                        <w:t>“</w:t>
+                      </w:r>
+                      <w:r>
+                        <w:rPr>
+                          <w:color w:val="FFFFFF" w:themeColor="background1"/>
+                          <w:sz w:val="11"/>
+                          <w:szCs w:val="11"/>
+                          <w:lang w:val="es-ES"/>
+                        </w:rPr>
+                        <w:t>4</w:t>
+                      </w:r>
+                      <w:r>
+                        <w:rPr>
+                          <w:color w:val="FFFFFF" w:themeColor="background1"/>
+                          <w:sz w:val="11"/>
+                          <w:szCs w:val="11"/>
+                          <w:lang w:val="es-ES"/>
+                        </w:rPr>
+                        <w:t xml:space="preserve">” para consultar </w:t>
+                      </w:r>
+                      <w:r>
+                        <w:rPr>
+                          <w:color w:val="FFFFFF" w:themeColor="background1"/>
+                          <w:sz w:val="11"/>
+                          <w:szCs w:val="11"/>
+                          <w:lang w:val="es-ES"/>
+                        </w:rPr>
+                        <w:t>cuántos libros hay por género</w:t>
+                      </w:r>
+                      <w:r>
+                        <w:rPr>
+                          <w:color w:val="FFFFFF" w:themeColor="background1"/>
+                          <w:sz w:val="11"/>
+                          <w:szCs w:val="11"/>
+                          <w:lang w:val="es-ES"/>
+                        </w:rPr>
+                        <w:t>.</w:t>
+                      </w:r>
+                      <w:r>
+                        <w:rPr>
+                          <w:color w:val="FFFFFF" w:themeColor="background1"/>
+                          <w:sz w:val="11"/>
+                          <w:szCs w:val="11"/>
+                          <w:lang w:val="es-ES"/>
+                        </w:rPr>
+                        <w:br/>
+                        <w:t>“x” donde x es el parámetro de</w:t>
+                      </w:r>
+                      <w:r>
+                        <w:rPr>
+                          <w:color w:val="FFFFFF" w:themeColor="background1"/>
+                          <w:sz w:val="11"/>
+                          <w:szCs w:val="11"/>
+                          <w:lang w:val="es-ES"/>
+                        </w:rPr>
+                        <w:t>l género(label) para la función del controlador countBooksByTag().</w:t>
+                      </w:r>
+                    </w:p>
+                  </w:txbxContent>
+                </v:textbox>
+              </v:shape>
+            </w:pict>
+          </mc:Fallback>
+        </mc:AlternateContent>
+      </w:r>
+      <w:r>
+        <w:rPr>
+          <w:lang w:val="es-419"/>
+        </w:rPr>
+        <mc:AlternateContent>
+          <mc:Choice Requires="wps">
+            <w:drawing>
+              <wp:anchor distT="45720" distB="45720" distL="114300" distR="114300" simplePos="0" relativeHeight="251677696" behindDoc="0" locked="0" layoutInCell="1" allowOverlap="1" wp14:anchorId="35554EE3" wp14:editId="21EF61BE">
+                <wp:simplePos x="0" y="0"/>
+                <wp:positionH relativeFrom="column">
+                  <wp:posOffset>3859848</wp:posOffset>
+                </wp:positionH>
+                <wp:positionV relativeFrom="paragraph">
+                  <wp:posOffset>1598930</wp:posOffset>
+                </wp:positionV>
+                <wp:extent cx="1137920" cy="814070"/>
+                <wp:effectExtent l="0" t="0" r="0" b="5080"/>
+                <wp:wrapNone/>
+                <wp:docPr id="10" name="Text Box 2"/>
+                <wp:cNvGraphicFramePr>
+                  <a:graphicFrameLocks xmlns:a="http://schemas.openxmlformats.org/drawingml/2006/main"/>
+                </wp:cNvGraphicFramePr>
+                <a:graphic xmlns:a="http://schemas.openxmlformats.org/drawingml/2006/main">
+                  <a:graphicData uri="http://schemas.microsoft.com/office/word/2010/wordprocessingShape">
+                    <wps:wsp>
+                      <wps:cNvSpPr txBox="1">
+                        <a:spLocks noChangeArrowheads="1"/>
+                      </wps:cNvSpPr>
+                      <wps:spPr bwMode="auto">
+                        <a:xfrm>
+                          <a:off x="0" y="0"/>
+                          <a:ext cx="1137920" cy="814070"/>
+                        </a:xfrm>
+                        <a:prstGeom prst="rect">
+                          <a:avLst/>
+                        </a:prstGeom>
+                        <a:noFill/>
+                        <a:ln w="9525">
+                          <a:noFill/>
+                          <a:miter lim="800000"/>
+                          <a:headEnd/>
+                          <a:tailEnd/>
+                        </a:ln>
+                      </wps:spPr>
+                      <wps:txbx>
+                        <w:txbxContent>
+                          <w:p>
+                            <w:pPr>
+                              <w:jc w:val="left"/>
+                              <w:rPr>
+                                <w:color w:val="FFFFFF" w:themeColor="background1"/>
+                                <w:sz w:val="11"/>
+                                <w:szCs w:val="11"/>
+                                <w:lang w:val="es-ES"/>
+                              </w:rPr>
+                            </w:pPr>
+                            <w:r>
+                              <w:rPr>
+                                <w:color w:val="FFFFFF" w:themeColor="background1"/>
+                                <w:sz w:val="11"/>
+                                <w:szCs w:val="11"/>
+                                <w:lang w:val="es-ES"/>
+                              </w:rPr>
+                              <w:t>“</w:t>
+                            </w:r>
+                            <w:r>
+                              <w:rPr>
+                                <w:color w:val="FFFFFF" w:themeColor="background1"/>
+                                <w:sz w:val="11"/>
+                                <w:szCs w:val="11"/>
+                                <w:lang w:val="es-ES"/>
+                              </w:rPr>
+                              <w:t>2</w:t>
+                            </w:r>
+                            <w:r>
+                              <w:rPr>
+                                <w:color w:val="FFFFFF" w:themeColor="background1"/>
+                                <w:sz w:val="11"/>
+                                <w:szCs w:val="11"/>
+                                <w:lang w:val="es-ES"/>
+                              </w:rPr>
+                              <w:t>”</w:t>
+                            </w:r>
+                            <w:r>
+                              <w:rPr>
+                                <w:color w:val="FFFFFF" w:themeColor="background1"/>
+                                <w:sz w:val="11"/>
+                                <w:szCs w:val="11"/>
+                                <w:lang w:val="es-ES"/>
+                              </w:rPr>
+                              <w:t xml:space="preserve"> para consultar los top libros.</w:t>
+                            </w:r>
+                            <w:r>
+                              <w:rPr>
+                                <w:color w:val="FFFFFF" w:themeColor="background1"/>
+                                <w:sz w:val="11"/>
+                                <w:szCs w:val="11"/>
+                                <w:lang w:val="es-ES"/>
+                              </w:rPr>
+                              <w:br/>
+                              <w:t>“x” donde x es el parámetro de los mejores x libros por promedio para la función del controlador getBestBooks().</w:t>
+                            </w:r>
+                          </w:p>
+                        </w:txbxContent>
+                      </wps:txbx>
+                      <wps:bodyPr rot="0" vert="horz" wrap="square" lIns="91440" tIns="45720" rIns="91440" bIns="45720" anchor="t" anchorCtr="0">
+                        <a:noAutofit/>
+                      </wps:bodyPr>
+                    </wps:wsp>
+                  </a:graphicData>
+                </a:graphic>
+                <wp14:sizeRelH relativeFrom="margin">
+                  <wp14:pctWidth>0</wp14:pctWidth>
+                </wp14:sizeRelH>
+                <wp14:sizeRelV relativeFrom="margin">
+                  <wp14:pctHeight>0</wp14:pctHeight>
+                </wp14:sizeRelV>
+              </wp:anchor>
+            </w:drawing>
+          </mc:Choice>
+          <mc:Fallback>
+            <w:pict>
+              <v:shape w14:anchorId="35554EE3" id="_x0000_s1029" type="#_x0000_t202" style="position:absolute;left:0;text-align:left;margin-left:303.95pt;margin-top:125.9pt;width:89.6pt;height:64.1pt;z-index:251677696;visibility:visible;mso-wrap-style:square;mso-width-percent:0;mso-height-percent:0;mso-wrap-distance-left:9pt;mso-wrap-distance-top:3.6pt;mso-wrap-distance-right:9pt;mso-wrap-distance-bottom:3.6pt;mso-position-horizontal:absolute;mso-position-horizontal-relative:text;mso-position-vertical:absolute;mso-position-vertical-relative:text;mso-width-percent:0;mso-height-percent:0;mso-width-relative:margin;mso-height-relative:margin;v-text-anchor:top" o:gfxdata="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" filled="f" stroked="f">
+                <v:textbox>
+                  <w:txbxContent>
+                    <w:p>
+                      <w:pPr>
+                        <w:jc w:val="left"/>
+                        <w:rPr>
+                          <w:color w:val="FFFFFF" w:themeColor="background1"/>
+                          <w:sz w:val="11"/>
+                          <w:szCs w:val="11"/>
+                          <w:lang w:val="es-ES"/>
+                        </w:rPr>
+                      </w:pPr>
+                      <w:r>
+                        <w:rPr>
+                          <w:color w:val="FFFFFF" w:themeColor="background1"/>
+                          <w:sz w:val="11"/>
+                          <w:szCs w:val="11"/>
+                          <w:lang w:val="es-ES"/>
+                        </w:rPr>
+                        <w:t>“</w:t>
+                      </w:r>
+                      <w:r>
+                        <w:rPr>
+                          <w:color w:val="FFFFFF" w:themeColor="background1"/>
+                          <w:sz w:val="11"/>
+                          <w:szCs w:val="11"/>
+                          <w:lang w:val="es-ES"/>
+                        </w:rPr>
+                        <w:t>2</w:t>
+                      </w:r>
+                      <w:r>
+                        <w:rPr>
+                          <w:color w:val="FFFFFF" w:themeColor="background1"/>
+                          <w:sz w:val="11"/>
+                          <w:szCs w:val="11"/>
+                          <w:lang w:val="es-ES"/>
+                        </w:rPr>
+                        <w:t>”</w:t>
+                      </w:r>
+                      <w:r>
+                        <w:rPr>
+                          <w:color w:val="FFFFFF" w:themeColor="background1"/>
+                          <w:sz w:val="11"/>
+                          <w:szCs w:val="11"/>
+                          <w:lang w:val="es-ES"/>
+                        </w:rPr>
+                        <w:t xml:space="preserve"> para consultar los top libros.</w:t>
+                      </w:r>
+                      <w:r>
+                        <w:rPr>
+                          <w:color w:val="FFFFFF" w:themeColor="background1"/>
+                          <w:sz w:val="11"/>
+                          <w:szCs w:val="11"/>
+                          <w:lang w:val="es-ES"/>
+                        </w:rPr>
+                        <w:br/>
+                        <w:t>“x” donde x es el parámetro de los mejores x libros por promedio para la función del controlador getBestBooks().</w:t>
+                      </w:r>
+                    </w:p>
+                  </w:txbxContent>
+                </v:textbox>
+              </v:shape>
+            </w:pict>
+          </mc:Fallback>
+        </mc:AlternateContent>
+      </w:r>
+      <w:r>
+        <w:rPr>
+          <w:lang w:val="es-419"/>
+        </w:rPr>
+        <mc:AlternateContent>
+          <mc:Choice Requires="wps">
+            <w:drawing>
+              <wp:anchor distT="45720" distB="45720" distL="114300" distR="114300" simplePos="0" relativeHeight="251687936" behindDoc="0" locked="0" layoutInCell="1" allowOverlap="1" wp14:anchorId="36324963" wp14:editId="522E5886">
+                <wp:simplePos x="0" y="0"/>
+                <wp:positionH relativeFrom="column">
+                  <wp:posOffset>4943475</wp:posOffset>
+                </wp:positionH>
+                <wp:positionV relativeFrom="paragraph">
+                  <wp:posOffset>2881948</wp:posOffset>
+                </wp:positionV>
+                <wp:extent cx="1138238" cy="638175"/>
+                <wp:effectExtent l="0" t="0" r="0" b="0"/>
+                <wp:wrapNone/>
+                <wp:docPr id="18" name="Text Box 2"/>
+                <wp:cNvGraphicFramePr>
+                  <a:graphicFrameLocks xmlns:a="http://schemas.openxmlformats.org/drawingml/2006/main"/>
+                </wp:cNvGraphicFramePr>
+                <a:graphic xmlns:a="http://schemas.openxmlformats.org/drawingml/2006/main">
+                  <a:graphicData uri="http://schemas.microsoft.com/office/word/2010/wordprocessingShape">
+                    <wps:wsp>
+                      <wps:cNvSpPr txBox="1">
+                        <a:spLocks noChangeArrowheads="1"/>
+                      </wps:cNvSpPr>
+                      <wps:spPr bwMode="auto">
+                        <a:xfrm>
+                          <a:off x="0" y="0"/>
+                          <a:ext cx="1138238" cy="638175"/>
+                        </a:xfrm>
+                        <a:prstGeom prst="rect">
+                          <a:avLst/>
+                        </a:prstGeom>
+                        <a:noFill/>
+                        <a:ln w="9525">
+                          <a:noFill/>
+                          <a:miter lim="800000"/>
+                          <a:headEnd/>
+                          <a:tailEnd/>
+                        </a:ln>
+                      </wps:spPr>
+                      <wps:txbx>
+                        <w:txbxContent>
+                          <w:p>
+                            <w:pPr>
+                              <w:jc w:val="left"/>
+                              <w:rPr>
+                                <w:color w:val="FFFFFF" w:themeColor="background1"/>
+                                <w:sz w:val="16"/>
+                                <w:szCs w:val="16"/>
+                                <w:lang w:val="es-ES"/>
+                              </w:rPr>
+                            </w:pPr>
+                            <w:r>
+                              <w:rPr>
+                                <w:color w:val="FFFFFF" w:themeColor="background1"/>
+                                <w:sz w:val="12"/>
+                                <w:szCs w:val="12"/>
+                                <w:lang w:val="es-ES"/>
+                              </w:rPr>
+                              <w:t xml:space="preserve">Muestra </w:t>
+                            </w:r>
+                            <w:r>
+                              <w:rPr>
+                                <w:color w:val="FFFFFF" w:themeColor="background1"/>
+                                <w:sz w:val="12"/>
+                                <w:szCs w:val="12"/>
+                                <w:lang w:val="es-ES"/>
+                              </w:rPr>
+                              <w:t>cuantos libros hay del género x.</w:t>
+                            </w:r>
+                          </w:p>
+                        </w:txbxContent>
+                      </wps:txbx>
+                      <wps:bodyPr rot="0" vert="horz" wrap="square" lIns="91440" tIns="45720" rIns="91440" bIns="45720" anchor="t" anchorCtr="0">
+                        <a:noAutofit/>
+                      </wps:bodyPr>
+                    </wps:wsp>
+                  </a:graphicData>
+                </a:graphic>
+                <wp14:sizeRelH relativeFrom="margin">
+                  <wp14:pctWidth>0</wp14:pctWidth>
+                </wp14:sizeRelH>
+                <wp14:sizeRelV relativeFrom="margin">
+                  <wp14:pctHeight>0</wp14:pctHeight>
+                </wp14:sizeRelV>
+              </wp:anchor>
+            </w:drawing>
+          </mc:Choice>
+          <mc:Fallback>
+            <w:pict>
+              <v:shape w14:anchorId="36324963" id="_x0000_s1030" type="#_x0000_t202" style="position:absolute;left:0;text-align:left;margin-left:389.25pt;margin-top:226.95pt;width:89.65pt;height:50.25pt;z-index:251687936;visibility:visible;mso-wrap-style:square;mso-width-percent:0;mso-height-percent:0;mso-wrap-distance-left:9pt;mso-wrap-distance-top:3.6pt;mso-wrap-distance-right:9pt;mso-wrap-distance-bottom:3.6pt;mso-position-horizontal:absolute;mso-position-horizontal-relative:text;mso-position-vertical:absolute;mso-position-vertical-relative:text;mso-width-percent:0;mso-height-percent:0;mso-width-relative:margin;mso-height-relative:margin;v-text-anchor:top" o:gfxdata="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" filled="f" stroked="f">
+                <v:textbox>
+                  <w:txbxContent>
+                    <w:p>
+                      <w:pPr>
+                        <w:jc w:val="left"/>
+                        <w:rPr>
+                          <w:color w:val="FFFFFF" w:themeColor="background1"/>
+                          <w:sz w:val="16"/>
+                          <w:szCs w:val="16"/>
+                          <w:lang w:val="es-ES"/>
+                        </w:rPr>
+                      </w:pPr>
+                      <w:r>
+                        <w:rPr>
+                          <w:color w:val="FFFFFF" w:themeColor="background1"/>
+                          <w:sz w:val="12"/>
+                          <w:szCs w:val="12"/>
+                          <w:lang w:val="es-ES"/>
+                        </w:rPr>
+                        <w:t xml:space="preserve">Muestra </w:t>
+                      </w:r>
+                      <w:r>
+                        <w:rPr>
+                          <w:color w:val="FFFFFF" w:themeColor="background1"/>
+                          <w:sz w:val="12"/>
+                          <w:szCs w:val="12"/>
+                          <w:lang w:val="es-ES"/>
+                        </w:rPr>
+                        <w:t>cuantos libros hay del género x.</w:t>
+                      </w:r>
+                    </w:p>
+                  </w:txbxContent>
+                </v:textbox>
+              </v:shape>
+            </w:pict>
+          </mc:Fallback>
+        </mc:AlternateContent>
+      </w:r>
+      <w:r>
+        <w:rPr>
+          <w:lang w:val="es-419"/>
+        </w:rPr>
+        <mc:AlternateContent>
+          <mc:Choice Requires="wps">
+            <w:drawing>
+              <wp:anchor distT="45720" distB="45720" distL="114300" distR="114300" simplePos="0" relativeHeight="251681792" behindDoc="0" locked="0" layoutInCell="1" allowOverlap="1" wp14:anchorId="521F884A" wp14:editId="715B8084">
+                <wp:simplePos x="0" y="0"/>
+                <wp:positionH relativeFrom="column">
+                  <wp:posOffset>3847147</wp:posOffset>
+                </wp:positionH>
+                <wp:positionV relativeFrom="paragraph">
+                  <wp:posOffset>2143125</wp:posOffset>
+                </wp:positionV>
+                <wp:extent cx="1137920" cy="737870"/>
+                <wp:effectExtent l="0" t="0" r="0" b="5080"/>
+                <wp:wrapNone/>
+                <wp:docPr id="12" name="Text Box 2"/>
+                <wp:cNvGraphicFramePr>
+                  <a:graphicFrameLocks xmlns:a="http://schemas.openxmlformats.org/drawingml/2006/main"/>
+                </wp:cNvGraphicFramePr>
+                <a:graphic xmlns:a="http://schemas.openxmlformats.org/drawingml/2006/main">
+                  <a:graphicData uri="http://schemas.microsoft.com/office/word/2010/wordprocessingShape">
+                    <wps:wsp>
+                      <wps:cNvSpPr txBox="1">
+                        <a:spLocks noChangeArrowheads="1"/>
+                      </wps:cNvSpPr>
+                      <wps:spPr bwMode="auto">
+                        <a:xfrm>
+                          <a:off x="0" y="0"/>
+                          <a:ext cx="1137920" cy="737870"/>
+                        </a:xfrm>
+                        <a:prstGeom prst="rect">
+                          <a:avLst/>
+                        </a:prstGeom>
+                        <a:noFill/>
+                        <a:ln w="9525">
+                          <a:noFill/>
+                          <a:miter lim="800000"/>
+                          <a:headEnd/>
+                          <a:tailEnd/>
+                        </a:ln>
+                      </wps:spPr>
+                      <wps:txbx>
+                        <w:txbxContent>
+                          <w:p>
+                            <w:pPr>
+                              <w:jc w:val="left"/>
+                              <w:rPr>
+                                <w:color w:val="FFFFFF" w:themeColor="background1"/>
+                                <w:sz w:val="11"/>
+                                <w:szCs w:val="11"/>
+                                <w:lang w:val="es-ES"/>
+                              </w:rPr>
+                            </w:pPr>
+                            <w:r>
+                              <w:rPr>
+                                <w:color w:val="FFFFFF" w:themeColor="background1"/>
+                                <w:sz w:val="11"/>
+                                <w:szCs w:val="11"/>
+                                <w:lang w:val="es-ES"/>
+                              </w:rPr>
+                              <w:t>“</w:t>
+                            </w:r>
+                            <w:r>
+                              <w:rPr>
+                                <w:color w:val="FFFFFF" w:themeColor="background1"/>
+                                <w:sz w:val="11"/>
+                                <w:szCs w:val="11"/>
+                                <w:lang w:val="es-ES"/>
+                              </w:rPr>
+                              <w:t>3</w:t>
+                            </w:r>
+                            <w:r>
+                              <w:rPr>
+                                <w:color w:val="FFFFFF" w:themeColor="background1"/>
+                                <w:sz w:val="11"/>
+                                <w:szCs w:val="11"/>
+                                <w:lang w:val="es-ES"/>
+                              </w:rPr>
+                              <w:t xml:space="preserve">” para consultar los </w:t>
+                            </w:r>
+                            <w:r>
+                              <w:rPr>
+                                <w:color w:val="FFFFFF" w:themeColor="background1"/>
+                                <w:sz w:val="11"/>
+                                <w:szCs w:val="11"/>
+                                <w:lang w:val="es-ES"/>
+                              </w:rPr>
+                              <w:t>libros de autor particular.</w:t>
+                            </w:r>
+                            <w:r>
+                              <w:rPr>
+                                <w:color w:val="FFFFFF" w:themeColor="background1"/>
+                                <w:sz w:val="11"/>
+                                <w:szCs w:val="11"/>
+                                <w:lang w:val="es-ES"/>
+                              </w:rPr>
+                              <w:br/>
+                              <w:t>“x” donde x es el parámetro de</w:t>
+                            </w:r>
+                            <w:r>
+                              <w:rPr>
+                                <w:color w:val="FFFFFF" w:themeColor="background1"/>
+                                <w:sz w:val="11"/>
+                                <w:szCs w:val="11"/>
+                                <w:lang w:val="es-ES"/>
+                              </w:rPr>
+                              <w:t>l</w:t>
+                            </w:r>
+                            <w:r>
+                              <w:rPr>
+                                <w:color w:val="FFFFFF" w:themeColor="background1"/>
+                                <w:sz w:val="11"/>
+                                <w:szCs w:val="11"/>
+                                <w:lang w:val="es-ES"/>
+                              </w:rPr>
+                              <w:t xml:space="preserve"> nombre del autor para la función del controlador getBooksByAuthor ().</w:t>
+                            </w:r>
+                          </w:p>
+                        </w:txbxContent>
+                      </wps:txbx>
+                      <wps:bodyPr rot="0" vert="horz" wrap="square" lIns="91440" tIns="45720" rIns="91440" bIns="45720" anchor="t" anchorCtr="0">
+                        <a:noAutofit/>
+                      </wps:bodyPr>
+                    </wps:wsp>
+                  </a:graphicData>
+                </a:graphic>
+                <wp14:sizeRelH relativeFrom="margin">
+                  <wp14:pctWidth>0</wp14:pctWidth>
+                </wp14:sizeRelH>
+                <wp14:sizeRelV relativeFrom="margin">
+                  <wp14:pctHeight>0</wp14:pctHeight>
+                </wp14:sizeRelV>
+              </wp:anchor>
+            </w:drawing>
+          </mc:Choice>
+          <mc:Fallback>
+            <w:pict>
+              <v:shape w14:anchorId="521F884A" id="_x0000_s1031" type="#_x0000_t202" style="position:absolute;left:0;text-align:left;margin-left:302.9pt;margin-top:168.75pt;width:89.6pt;height:58.1pt;z-index:251681792;visibility:visible;mso-wrap-style:square;mso-width-percent:0;mso-height-percent:0;mso-wrap-distance-left:9pt;mso-wrap-distance-top:3.6pt;mso-wrap-distance-right:9pt;mso-wrap-distance-bottom:3.6pt;mso-position-horizontal:absolute;mso-position-horizontal-relative:text;mso-position-vertical:absolute;mso-position-vertical-relative:text;mso-width-percent:0;mso-height-percent:0;mso-width-relative:margin;mso-height-relative:margin;v-text-anchor:top" o:gfxdata="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" filled="f" stroked="f">
+                <v:textbox>
+                  <w:txbxContent>
+                    <w:p>
+                      <w:pPr>
+                        <w:jc w:val="left"/>
+                        <w:rPr>
+                          <w:color w:val="FFFFFF" w:themeColor="background1"/>
+                          <w:sz w:val="11"/>
+                          <w:szCs w:val="11"/>
+                          <w:lang w:val="es-ES"/>
+                        </w:rPr>
+                      </w:pPr>
+                      <w:r>
+                        <w:rPr>
+                          <w:color w:val="FFFFFF" w:themeColor="background1"/>
+                          <w:sz w:val="11"/>
+                          <w:szCs w:val="11"/>
+                          <w:lang w:val="es-ES"/>
+                        </w:rPr>
+                        <w:t>“</w:t>
+                      </w:r>
+                      <w:r>
+                        <w:rPr>
+                          <w:color w:val="FFFFFF" w:themeColor="background1"/>
+                          <w:sz w:val="11"/>
+                          <w:szCs w:val="11"/>
+                          <w:lang w:val="es-ES"/>
+                        </w:rPr>
+                        <w:t>3</w:t>
+                      </w:r>
+                      <w:r>
+                        <w:rPr>
+                          <w:color w:val="FFFFFF" w:themeColor="background1"/>
+                          <w:sz w:val="11"/>
+                          <w:szCs w:val="11"/>
+                          <w:lang w:val="es-ES"/>
+                        </w:rPr>
+                        <w:t xml:space="preserve">” para consultar los </w:t>
+                      </w:r>
+                      <w:r>
+                        <w:rPr>
+                          <w:color w:val="FFFFFF" w:themeColor="background1"/>
+                          <w:sz w:val="11"/>
+                          <w:szCs w:val="11"/>
+                          <w:lang w:val="es-ES"/>
+                        </w:rPr>
+                        <w:t>libros de autor particular.</w:t>
+                      </w:r>
+                      <w:r>
+                        <w:rPr>
+                          <w:color w:val="FFFFFF" w:themeColor="background1"/>
+                          <w:sz w:val="11"/>
+                          <w:szCs w:val="11"/>
+                          <w:lang w:val="es-ES"/>
+                        </w:rPr>
+                        <w:br/>
+                        <w:t>“x” donde x es el parámetro de</w:t>
+                      </w:r>
+                      <w:r>
+                        <w:rPr>
+                          <w:color w:val="FFFFFF" w:themeColor="background1"/>
+                          <w:sz w:val="11"/>
+                          <w:szCs w:val="11"/>
+                          <w:lang w:val="es-ES"/>
+                        </w:rPr>
+                        <w:t>l</w:t>
+                      </w:r>
+                      <w:r>
+                        <w:rPr>
+                          <w:color w:val="FFFFFF" w:themeColor="background1"/>
+                          <w:sz w:val="11"/>
+                          <w:szCs w:val="11"/>
+                          <w:lang w:val="es-ES"/>
+                        </w:rPr>
+                        <w:t xml:space="preserve"> nombre del autor para la función del controlador getBooksByAuthor ().</w:t>
+                      </w:r>
+                    </w:p>
+                  </w:txbxContent>
+                </v:textbox>
+              </v:shape>
+            </w:pict>
+          </mc:Fallback>
+        </mc:AlternateContent>
+      </w:r>
+      <w:r>
+        <w:rPr>
+          <w:lang w:val="es-419"/>
+        </w:rPr>
+        <mc:AlternateContent>
+          <mc:Choice Requires="wps">
+            <w:drawing>
+              <wp:anchor distT="45720" distB="45720" distL="114300" distR="114300" simplePos="0" relativeHeight="251683840" behindDoc="0" locked="0" layoutInCell="1" allowOverlap="1" wp14:anchorId="01EF2654" wp14:editId="044CECF3">
+                <wp:simplePos x="0" y="0"/>
+                <wp:positionH relativeFrom="column">
+                  <wp:posOffset>4924425</wp:posOffset>
+                </wp:positionH>
+                <wp:positionV relativeFrom="paragraph">
+                  <wp:posOffset>2320290</wp:posOffset>
+                </wp:positionV>
+                <wp:extent cx="1138238" cy="638175"/>
+                <wp:effectExtent l="0" t="0" r="0" b="0"/>
+                <wp:wrapNone/>
+                <wp:docPr id="13" name="Text Box 2"/>
+                <wp:cNvGraphicFramePr>
+                  <a:graphicFrameLocks xmlns:a="http://schemas.openxmlformats.org/drawingml/2006/main"/>
+                </wp:cNvGraphicFramePr>
+                <a:graphic xmlns:a="http://schemas.openxmlformats.org/drawingml/2006/main">
+                  <a:graphicData uri="http://schemas.microsoft.com/office/word/2010/wordprocessingShape">
+                    <wps:wsp>
+                      <wps:cNvSpPr txBox="1">
+                        <a:spLocks noChangeArrowheads="1"/>
+                      </wps:cNvSpPr>
+                      <wps:spPr bwMode="auto">
+                        <a:xfrm>
+                          <a:off x="0" y="0"/>
+                          <a:ext cx="1138238" cy="638175"/>
+                        </a:xfrm>
+                        <a:prstGeom prst="rect">
+                          <a:avLst/>
+                        </a:prstGeom>
+                        <a:noFill/>
+                        <a:ln w="9525">
+                          <a:noFill/>
+                          <a:miter lim="800000"/>
+                          <a:headEnd/>
+                          <a:tailEnd/>
+                        </a:ln>
+                      </wps:spPr>
+                      <wps:txbx>
+                        <w:txbxContent>
+                          <w:p>
+                            <w:pPr>
+                              <w:jc w:val="left"/>
+                              <w:rPr>
+                                <w:color w:val="FFFFFF" w:themeColor="background1"/>
+                                <w:sz w:val="16"/>
+                                <w:szCs w:val="16"/>
+                                <w:lang w:val="es-ES"/>
+                              </w:rPr>
+                            </w:pPr>
+                            <w:r>
+                              <w:rPr>
+                                <w:color w:val="FFFFFF" w:themeColor="background1"/>
+                                <w:sz w:val="12"/>
+                                <w:szCs w:val="12"/>
+                                <w:lang w:val="es-ES"/>
+                              </w:rPr>
+                              <w:t>Muestra los</w:t>
+                            </w:r>
+                            <w:r>
+                              <w:rPr>
+                                <w:color w:val="FFFFFF" w:themeColor="background1"/>
+                                <w:sz w:val="12"/>
+                                <w:szCs w:val="12"/>
+                                <w:lang w:val="es-ES"/>
+                              </w:rPr>
+                              <w:t xml:space="preserve"> libros del autor x.</w:t>
+                            </w:r>
+                          </w:p>
+                        </w:txbxContent>
+                      </wps:txbx>
+                      <wps:bodyPr rot="0" vert="horz" wrap="square" lIns="91440" tIns="45720" rIns="91440" bIns="45720" anchor="t" anchorCtr="0">
+                        <a:noAutofit/>
+                      </wps:bodyPr>
+                    </wps:wsp>
+                  </a:graphicData>
+                </a:graphic>
+                <wp14:sizeRelH relativeFrom="margin">
+                  <wp14:pctWidth>0</wp14:pctWidth>
+                </wp14:sizeRelH>
+                <wp14:sizeRelV relativeFrom="margin">
+                  <wp14:pctHeight>0</wp14:pctHeight>
+                </wp14:sizeRelV>
+              </wp:anchor>
+            </w:drawing>
+          </mc:Choice>
+          <mc:Fallback>
+            <w:pict>
+              <v:shape w14:anchorId="01EF2654" id="_x0000_s1032" type="#_x0000_t202" style="position:absolute;left:0;text-align:left;margin-left:387.75pt;margin-top:182.7pt;width:89.65pt;height:50.25pt;z-index:251683840;visibility:visible;mso-wrap-style:square;mso-width-percent:0;mso-height-percent:0;mso-wrap-distance-left:9pt;mso-wrap-distance-top:3.6pt;mso-wrap-distance-right:9pt;mso-wrap-distance-bottom:3.6pt;mso-position-horizontal:absolute;mso-position-horizontal-relative:text;mso-position-vertical:absolute;mso-position-vertical-relative:text;mso-width-percent:0;mso-height-percent:0;mso-width-relative:margin;mso-height-relative:margin;v-text-anchor:top" o:gfxdata="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" filled="f" stroked="f">
+                <v:textbox>
+                  <w:txbxContent>
+                    <w:p>
+                      <w:pPr>
+                        <w:jc w:val="left"/>
+                        <w:rPr>
+                          <w:color w:val="FFFFFF" w:themeColor="background1"/>
+                          <w:sz w:val="16"/>
+                          <w:szCs w:val="16"/>
+                          <w:lang w:val="es-ES"/>
+                        </w:rPr>
+                      </w:pPr>
+                      <w:r>
+                        <w:rPr>
+                          <w:color w:val="FFFFFF" w:themeColor="background1"/>
+                          <w:sz w:val="12"/>
+                          <w:szCs w:val="12"/>
+                          <w:lang w:val="es-ES"/>
+                        </w:rPr>
+                        <w:t>Muestra los</w:t>
+                      </w:r>
+                      <w:r>
+                        <w:rPr>
+                          <w:color w:val="FFFFFF" w:themeColor="background1"/>
+                          <w:sz w:val="12"/>
+                          <w:szCs w:val="12"/>
+                          <w:lang w:val="es-ES"/>
+                        </w:rPr>
+                        <w:t xml:space="preserve"> libros del autor x.</w:t>
+                      </w:r>
+                    </w:p>
+                  </w:txbxContent>
+                </v:textbox>
+              </v:shape>
+            </w:pict>
+          </mc:Fallback>
+        </mc:AlternateContent>
+      </w:r>
+      <w:r>
+        <w:rPr>
+          <w:lang w:val="es-419"/>
+        </w:rPr>
+        <mc:AlternateContent>
+          <mc:Choice Requires="wps">
+            <w:drawing>
+              <wp:anchor distT="45720" distB="45720" distL="114300" distR="114300" simplePos="0" relativeHeight="251679744" behindDoc="0" locked="0" layoutInCell="1" allowOverlap="1" wp14:anchorId="3F14FF14" wp14:editId="32157598">
+                <wp:simplePos x="0" y="0"/>
+                <wp:positionH relativeFrom="column">
+                  <wp:posOffset>4928235</wp:posOffset>
+                </wp:positionH>
+                <wp:positionV relativeFrom="paragraph">
+                  <wp:posOffset>1731645</wp:posOffset>
+                </wp:positionV>
+                <wp:extent cx="1138238" cy="638175"/>
+                <wp:effectExtent l="0" t="0" r="0" b="0"/>
+                <wp:wrapNone/>
+                <wp:docPr id="11" name="Text Box 2"/>
+                <wp:cNvGraphicFramePr>
+                  <a:graphicFrameLocks xmlns:a="http://schemas.openxmlformats.org/drawingml/2006/main"/>
+                </wp:cNvGraphicFramePr>
+                <a:graphic xmlns:a="http://schemas.openxmlformats.org/drawingml/2006/main">
+                  <a:graphicData uri="http://schemas.microsoft.com/office/word/2010/wordprocessingShape">
+                    <wps:wsp>
+                      <wps:cNvSpPr txBox="1">
+                        <a:spLocks noChangeArrowheads="1"/>
+                      </wps:cNvSpPr>
+                      <wps:spPr bwMode="auto">
+                        <a:xfrm>
+                          <a:off x="0" y="0"/>
+                          <a:ext cx="1138238" cy="638175"/>
+                        </a:xfrm>
+                        <a:prstGeom prst="rect">
+                          <a:avLst/>
+                        </a:prstGeom>
+                        <a:noFill/>
+                        <a:ln w="9525">
+                          <a:noFill/>
+                          <a:miter lim="800000"/>
+                          <a:headEnd/>
+                          <a:tailEnd/>
+                        </a:ln>
+                      </wps:spPr>
+                      <wps:txbx>
+                        <w:txbxContent>
+                          <w:p>
+                            <w:pPr>
+                              <w:jc w:val="left"/>
+                              <w:rPr>
+                                <w:color w:val="FFFFFF" w:themeColor="background1"/>
+                                <w:sz w:val="16"/>
+                                <w:szCs w:val="16"/>
+                                <w:lang w:val="es-ES"/>
+                              </w:rPr>
+                            </w:pPr>
+                            <w:r>
+                              <w:rPr>
+                                <w:color w:val="FFFFFF" w:themeColor="background1"/>
+                                <w:sz w:val="12"/>
+                                <w:szCs w:val="12"/>
+                                <w:lang w:val="es-ES"/>
+                              </w:rPr>
+                              <w:t>Muestra los mejores x libros por promedio.</w:t>
+                            </w:r>
+                          </w:p>
+                        </w:txbxContent>
+                      </wps:txbx>
+                      <wps:bodyPr rot="0" vert="horz" wrap="square" lIns="91440" tIns="45720" rIns="91440" bIns="45720" anchor="t" anchorCtr="0">
+                        <a:noAutofit/>
+                      </wps:bodyPr>
+                    </wps:wsp>
+                  </a:graphicData>
+                </a:graphic>
+                <wp14:sizeRelH relativeFrom="margin">
+                  <wp14:pctWidth>0</wp14:pctWidth>
+                </wp14:sizeRelH>
+                <wp14:sizeRelV relativeFrom="margin">
+                  <wp14:pctHeight>0</wp14:pctHeight>
+                </wp14:sizeRelV>
+              </wp:anchor>
+            </w:drawing>
+          </mc:Choice>
+          <mc:Fallback>
+            <w:pict>
+              <v:shape w14:anchorId="3F14FF14" id="_x0000_s1033" type="#_x0000_t202" style="position:absolute;left:0;text-align:left;margin-left:388.05pt;margin-top:136.35pt;width:89.65pt;height:50.25pt;z-index:251679744;visibility:visible;mso-wrap-style:square;mso-width-percent:0;mso-height-percent:0;mso-wrap-distance-left:9pt;mso-wrap-distance-top:3.6pt;mso-wrap-distance-right:9pt;mso-wrap-distance-bottom:3.6pt;mso-position-horizontal:absolute;mso-position-horizontal-relative:text;mso-position-vertical:absolute;mso-position-vertical-relative:text;mso-width-percent:0;mso-height-percent:0;mso-width-relative:margin;mso-height-relative:margin;v-text-anchor:top" o:gfxdata="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" filled="f" stroked="f">
+                <v:textbox>
+                  <w:txbxContent>
+                    <w:p>
+                      <w:pPr>
+                        <w:jc w:val="left"/>
+                        <w:rPr>
+                          <w:color w:val="FFFFFF" w:themeColor="background1"/>
+                          <w:sz w:val="16"/>
+                          <w:szCs w:val="16"/>
+                          <w:lang w:val="es-ES"/>
+                        </w:rPr>
+                      </w:pPr>
+                      <w:r>
+                        <w:rPr>
+                          <w:color w:val="FFFFFF" w:themeColor="background1"/>
+                          <w:sz w:val="12"/>
+                          <w:szCs w:val="12"/>
+                          <w:lang w:val="es-ES"/>
+                        </w:rPr>
+                        <w:t>Muestra los mejores x libros por promedio.</w:t>
+                      </w:r>
+                    </w:p>
+                  </w:txbxContent>
+                </v:textbox>
+              </v:shape>
+            </w:pict>
+          </mc:Fallback>
+        </mc:AlternateContent>
+      </w:r>
+      <w:r>
+        <w:rPr>
+          <w:lang w:val="es-419"/>
+        </w:rPr>
+        <mc:AlternateContent>
+          <mc:Choice Requires="wps">
+            <w:drawing>
+              <wp:anchor distT="45720" distB="45720" distL="114300" distR="114300" simplePos="0" relativeHeight="251675648" behindDoc="0" locked="0" layoutInCell="1" allowOverlap="1" wp14:anchorId="6974B95F" wp14:editId="60BD7B9D">
+                <wp:simplePos x="0" y="0"/>
+                <wp:positionH relativeFrom="margin">
+                  <wp:posOffset>4943475</wp:posOffset>
+                </wp:positionH>
+                <wp:positionV relativeFrom="paragraph">
+                  <wp:posOffset>872490</wp:posOffset>
+                </wp:positionV>
+                <wp:extent cx="1143000" cy="498158"/>
+                <wp:effectExtent l="0" t="0" r="0" b="0"/>
+                <wp:wrapNone/>
+                <wp:docPr id="9" name="Text Box 2"/>
+                <wp:cNvGraphicFramePr>
+                  <a:graphicFrameLocks xmlns:a="http://schemas.openxmlformats.org/drawingml/2006/main"/>
+                </wp:cNvGraphicFramePr>
+                <a:graphic xmlns:a="http://schemas.openxmlformats.org/drawingml/2006/main">
+                  <a:graphicData uri="http://schemas.microsoft.com/office/word/2010/wordprocessingShape">
+                    <wps:wsp>
+                      <wps:cNvSpPr txBox="1">
+                        <a:spLocks noChangeArrowheads="1"/>
+                      </wps:cNvSpPr>
+                      <wps:spPr bwMode="auto">
+                        <a:xfrm>
+                          <a:off x="0" y="0"/>
+                          <a:ext cx="1143000" cy="498158"/>
+                        </a:xfrm>
+                        <a:prstGeom prst="rect">
+                          <a:avLst/>
+                        </a:prstGeom>
+                        <a:noFill/>
+                        <a:ln w="9525">
+                          <a:noFill/>
+                          <a:miter lim="800000"/>
+                          <a:headEnd/>
+                          <a:tailEnd/>
+                        </a:ln>
+                      </wps:spPr>
+                      <wps:txbx>
+                        <w:txbxContent>
+                          <w:p>
+                            <w:pPr>
+                              <w:jc w:val="left"/>
+                              <w:rPr>
+                                <w:color w:val="FFFFFF" w:themeColor="background1"/>
+                                <w:sz w:val="12"/>
+                                <w:szCs w:val="12"/>
+                                <w:lang w:val="es-ES"/>
+                              </w:rPr>
+                            </w:pPr>
+                            <w:r>
+                              <w:rPr>
+                                <w:color w:val="FFFFFF" w:themeColor="background1"/>
+                                <w:sz w:val="12"/>
+                                <w:szCs w:val="12"/>
+                                <w:lang w:val="es-ES"/>
+                              </w:rPr>
+                              <w:t>Muestra n</w:t>
+                            </w:r>
+                            <w:r>
+                              <w:rPr>
+                                <w:color w:val="FFFFFF" w:themeColor="background1"/>
+                                <w:sz w:val="12"/>
+                                <w:szCs w:val="12"/>
+                                <w:lang w:val="es-ES"/>
+                              </w:rPr>
+                              <w:t>ú</w:t>
+                            </w:r>
+                            <w:r>
+                              <w:rPr>
+                                <w:color w:val="FFFFFF" w:themeColor="background1"/>
+                                <w:sz w:val="12"/>
+                                <w:szCs w:val="12"/>
+                                <w:lang w:val="es-ES"/>
+                              </w:rPr>
+                              <w:t>mero de datos que se cargaron para libros</w:t>
+                            </w:r>
+                            <w:r>
+                              <w:rPr>
+                                <w:color w:val="FFFFFF" w:themeColor="background1"/>
+                                <w:sz w:val="12"/>
+                                <w:szCs w:val="12"/>
+                                <w:lang w:val="es-ES"/>
+                              </w:rPr>
+                              <w:t>, autores, géneros y tags</w:t>
+                            </w:r>
+                            <w:r>
+                              <w:rPr>
+                                <w:color w:val="FFFFFF" w:themeColor="background1"/>
+                                <w:sz w:val="12"/>
+                                <w:szCs w:val="12"/>
+                                <w:lang w:val="es-ES"/>
+                              </w:rPr>
+                              <w:t xml:space="preserve"> género-libro.</w:t>
+                            </w:r>
+                          </w:p>
+                        </w:txbxContent>
+                      </wps:txbx>
+                      <wps:bodyPr rot="0" vert="horz" wrap="square" lIns="91440" tIns="45720" rIns="91440" bIns="45720" anchor="t" anchorCtr="0">
+                        <a:noAutofit/>
+                      </wps:bodyPr>
+                    </wps:wsp>
+                  </a:graphicData>
+                </a:graphic>
+                <wp14:sizeRelH relativeFrom="margin">
+                  <wp14:pctWidth>0</wp14:pctWidth>
+                </wp14:sizeRelH>
+                <wp14:sizeRelV relativeFrom="margin">
+                  <wp14:pctHeight>0</wp14:pctHeight>
+                </wp14:sizeRelV>
+              </wp:anchor>
+            </w:drawing>
+          </mc:Choice>
+          <mc:Fallback>
+            <w:pict>
+              <v:shape w14:anchorId="6974B95F" id="_x0000_s1034" type="#_x0000_t202" style="position:absolute;left:0;text-align:left;margin-left:389.25pt;margin-top:68.7pt;width:90pt;height:39.25pt;z-index:251675648;visibility:visible;mso-wrap-style:square;mso-width-percent:0;mso-height-percent:0;mso-wrap-distance-left:9pt;mso-wrap-distance-top:3.6pt;mso-wrap-distance-right:9pt;mso-wrap-distance-bottom:3.6pt;mso-position-horizontal:absolute;mso-position-horizontal-relative:margin;mso-position-vertical:absolute;mso-position-vertical-relative:text;mso-width-percent:0;mso-height-percent:0;mso-width-relative:margin;mso-height-relative:margin;v-text-anchor:top" o:gfxdata="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" filled="f" stroked="f">
+                <v:textbox>
+                  <w:txbxContent>
+                    <w:p>
+                      <w:pPr>
+                        <w:jc w:val="left"/>
+                        <w:rPr>
+                          <w:color w:val="FFFFFF" w:themeColor="background1"/>
+                          <w:sz w:val="12"/>
+                          <w:szCs w:val="12"/>
+                          <w:lang w:val="es-ES"/>
+                        </w:rPr>
+                      </w:pPr>
+                      <w:r>
+                        <w:rPr>
+                          <w:color w:val="FFFFFF" w:themeColor="background1"/>
+                          <w:sz w:val="12"/>
+                          <w:szCs w:val="12"/>
+                          <w:lang w:val="es-ES"/>
+                        </w:rPr>
+                        <w:t>Muestra n</w:t>
+                      </w:r>
+                      <w:r>
+                        <w:rPr>
+                          <w:color w:val="FFFFFF" w:themeColor="background1"/>
+                          <w:sz w:val="12"/>
+                          <w:szCs w:val="12"/>
+                          <w:lang w:val="es-ES"/>
+                        </w:rPr>
+                        <w:t>ú</w:t>
+                      </w:r>
+                      <w:r>
+                        <w:rPr>
+                          <w:color w:val="FFFFFF" w:themeColor="background1"/>
+                          <w:sz w:val="12"/>
+                          <w:szCs w:val="12"/>
+                          <w:lang w:val="es-ES"/>
+                        </w:rPr>
+                        <w:t>mero de datos que se cargaron para libros</w:t>
+                      </w:r>
+                      <w:r>
+                        <w:rPr>
+                          <w:color w:val="FFFFFF" w:themeColor="background1"/>
+                          <w:sz w:val="12"/>
+                          <w:szCs w:val="12"/>
+                          <w:lang w:val="es-ES"/>
+                        </w:rPr>
+                        <w:t>, autores, géneros y tags</w:t>
+                      </w:r>
+                      <w:r>
+                        <w:rPr>
+                          <w:color w:val="FFFFFF" w:themeColor="background1"/>
+                          <w:sz w:val="12"/>
+                          <w:szCs w:val="12"/>
+                          <w:lang w:val="es-ES"/>
+                        </w:rPr>
+                        <w:t xml:space="preserve"> género-libro.</w:t>
+                      </w:r>
+                    </w:p>
+                  </w:txbxContent>
+                </v:textbox>
+                <w10:wrap anchorx="margin"/>
+              </v:shape>
+            </w:pict>
+          </mc:Fallback>
+        </mc:AlternateContent>
+      </w:r>
+      <w:r>
+        <w:rPr>
+          <w:lang w:val="es-419"/>
+        </w:rPr>
+        <mc:AlternateContent>
+          <mc:Choice Requires="wps">
+            <w:drawing>
+              <wp:anchor distT="45720" distB="45720" distL="114300" distR="114300" simplePos="0" relativeHeight="251673600" behindDoc="0" locked="0" layoutInCell="1" allowOverlap="1" wp14:anchorId="52237E38" wp14:editId="6CFE3BF9">
+                <wp:simplePos x="0" y="0"/>
+                <wp:positionH relativeFrom="column">
+                  <wp:posOffset>3914459</wp:posOffset>
+                </wp:positionH>
+                <wp:positionV relativeFrom="paragraph">
+                  <wp:posOffset>920115</wp:posOffset>
+                </wp:positionV>
+                <wp:extent cx="1109980" cy="497840"/>
+                <wp:effectExtent l="0" t="0" r="0" b="0"/>
+                <wp:wrapNone/>
+                <wp:docPr id="8" name="Text Box 2"/>
+                <wp:cNvGraphicFramePr>
+                  <a:graphicFrameLocks xmlns:a="http://schemas.openxmlformats.org/drawingml/2006/main"/>
+                </wp:cNvGraphicFramePr>
+                <a:graphic xmlns:a="http://schemas.openxmlformats.org/drawingml/2006/main">
+                  <a:graphicData uri="http://schemas.microsoft.com/office/word/2010/wordprocessingShape">
+                    <wps:wsp>
+                      <wps:cNvSpPr txBox="1">
+                        <a:spLocks noChangeArrowheads="1"/>
+                      </wps:cNvSpPr>
+                      <wps:spPr bwMode="auto">
+                        <a:xfrm>
+                          <a:off x="0" y="0"/>
+                          <a:ext cx="1109980" cy="497840"/>
+                        </a:xfrm>
+                        <a:prstGeom prst="rect">
+                          <a:avLst/>
+                        </a:prstGeom>
+                        <a:noFill/>
+                        <a:ln w="9525">
+                          <a:noFill/>
+                          <a:miter lim="800000"/>
+                          <a:headEnd/>
+                          <a:tailEnd/>
+                        </a:ln>
+                      </wps:spPr>
+                      <wps:txbx>
+                        <w:txbxContent>
+                          <w:p>
+                            <w:pPr>
+                              <w:jc w:val="left"/>
+                              <w:rPr>
+                                <w:color w:val="FFFFFF" w:themeColor="background1"/>
+                                <w:sz w:val="16"/>
+                                <w:szCs w:val="16"/>
+                                <w:lang w:val="es-ES"/>
+                              </w:rPr>
+                            </w:pPr>
+                            <w:r>
+                              <w:rPr>
+                                <w:color w:val="FFFFFF" w:themeColor="background1"/>
+                                <w:sz w:val="16"/>
+                                <w:szCs w:val="16"/>
+                                <w:lang w:val="es-ES"/>
+                              </w:rPr>
+                              <w:t>“1”</w:t>
+                            </w:r>
+                            <w:r>
+                              <w:rPr>
+                                <w:color w:val="FFFFFF" w:themeColor="background1"/>
+                                <w:sz w:val="16"/>
+                                <w:szCs w:val="16"/>
+                                <w:lang w:val="es-ES"/>
+                              </w:rPr>
+                              <w:t xml:space="preserve"> para solicitar</w:t>
+                            </w:r>
+                            <w:r>
+                              <w:rPr>
+                                <w:color w:val="FFFFFF" w:themeColor="background1"/>
+                                <w:sz w:val="16"/>
+                                <w:szCs w:val="16"/>
+                                <w:lang w:val="es-ES"/>
+                              </w:rPr>
+                              <w:t xml:space="preserve"> </w:t>
+                            </w:r>
+                            <w:r>
+                              <w:rPr>
+                                <w:color w:val="FFFFFF" w:themeColor="background1"/>
+                                <w:sz w:val="16"/>
+                                <w:szCs w:val="16"/>
+                                <w:lang w:val="es-ES"/>
+                              </w:rPr>
+                              <w:t>carga de d</w:t>
+                            </w:r>
+                            <w:r>
+                              <w:rPr>
+                                <w:color w:val="FFFFFF" w:themeColor="background1"/>
+                                <w:sz w:val="16"/>
+                                <w:szCs w:val="16"/>
+                                <w:lang w:val="es-ES"/>
+                              </w:rPr>
+                              <w:t>atos.</w:t>
+                            </w:r>
+                          </w:p>
+                        </w:txbxContent>
+                      </wps:txbx>
+                      <wps:bodyPr rot="0" vert="horz" wrap="square" lIns="91440" tIns="45720" rIns="91440" bIns="45720" anchor="t" anchorCtr="0">
+                        <a:noAutofit/>
+                      </wps:bodyPr>
+                    </wps:wsp>
+                  </a:graphicData>
+                </a:graphic>
+                <wp14:sizeRelH relativeFrom="margin">
+                  <wp14:pctWidth>0</wp14:pctWidth>
+                </wp14:sizeRelH>
+                <wp14:sizeRelV relativeFrom="margin">
+                  <wp14:pctHeight>0</wp14:pctHeight>
+                </wp14:sizeRelV>
+              </wp:anchor>
+            </w:drawing>
+          </mc:Choice>
+          <mc:Fallback>
+            <w:pict>
+              <v:shape w14:anchorId="52237E38" id="_x0000_s1035" type="#_x0000_t202" style="position:absolute;left:0;text-align:left;margin-left:308.25pt;margin-top:72.45pt;width:87.4pt;height:39.2pt;z-index:251673600;visibility:visible;mso-wrap-style:square;mso-width-percent:0;mso-height-percent:0;mso-wrap-distance-left:9pt;mso-wrap-distance-top:3.6pt;mso-wrap-distance-right:9pt;mso-wrap-distance-bottom:3.6pt;mso-position-horizontal:absolute;mso-position-horizontal-relative:text;mso-position-vertical:absolute;mso-position-vertical-relative:text;mso-width-percent:0;mso-height-percent:0;mso-width-relative:margin;mso-height-relative:margin;v-text-anchor:top" o:gfxdata="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" filled="f" stroked="f">
+                <v:textbox>
+                  <w:txbxContent>
+                    <w:p>
+                      <w:pPr>
+                        <w:jc w:val="left"/>
+                        <w:rPr>
+                          <w:color w:val="FFFFFF" w:themeColor="background1"/>
+                          <w:sz w:val="16"/>
+                          <w:szCs w:val="16"/>
+                          <w:lang w:val="es-ES"/>
+                        </w:rPr>
+                      </w:pPr>
+                      <w:r>
+                        <w:rPr>
+                          <w:color w:val="FFFFFF" w:themeColor="background1"/>
+                          <w:sz w:val="16"/>
+                          <w:szCs w:val="16"/>
+                          <w:lang w:val="es-ES"/>
+                        </w:rPr>
+                        <w:t>“1”</w:t>
+                      </w:r>
+                      <w:r>
+                        <w:rPr>
+                          <w:color w:val="FFFFFF" w:themeColor="background1"/>
+                          <w:sz w:val="16"/>
+                          <w:szCs w:val="16"/>
+                          <w:lang w:val="es-ES"/>
+                        </w:rPr>
+                        <w:t xml:space="preserve"> para solicitar</w:t>
+                      </w:r>
+                      <w:r>
+                        <w:rPr>
+                          <w:color w:val="FFFFFF" w:themeColor="background1"/>
+                          <w:sz w:val="16"/>
+                          <w:szCs w:val="16"/>
+                          <w:lang w:val="es-ES"/>
+                        </w:rPr>
+                        <w:t xml:space="preserve"> </w:t>
+                      </w:r>
+                      <w:r>
+                        <w:rPr>
+                          <w:color w:val="FFFFFF" w:themeColor="background1"/>
+                          <w:sz w:val="16"/>
+                          <w:szCs w:val="16"/>
+                          <w:lang w:val="es-ES"/>
+                        </w:rPr>
+                        <w:t>carga de d</w:t>
+                      </w:r>
+                      <w:r>
+                        <w:rPr>
+                          <w:color w:val="FFFFFF" w:themeColor="background1"/>
+                          <w:sz w:val="16"/>
+                          <w:szCs w:val="16"/>
+                          <w:lang w:val="es-ES"/>
+                        </w:rPr>
+                        <w:t>atos.</w:t>
+                      </w:r>
+                    </w:p>
+                  </w:txbxContent>
+                </v:textbox>
+              </v:shape>
+            </w:pict>
+          </mc:Fallback>
+        </mc:AlternateContent>
+      </w:r>
+      <w:r>
+        <w:rPr>
+          <w:lang w:val="es-419"/>
+        </w:rPr>
+        <mc:AlternateContent>
+          <mc:Choice Requires="wps">
+            <w:drawing>
+              <wp:anchor distT="45720" distB="45720" distL="114300" distR="114300" simplePos="0" relativeHeight="251671552" behindDoc="0" locked="0" layoutInCell="1" allowOverlap="1" wp14:anchorId="7927EC46" wp14:editId="140B85A6">
+                <wp:simplePos x="0" y="0"/>
+                <wp:positionH relativeFrom="column">
+                  <wp:posOffset>4941570</wp:posOffset>
+                </wp:positionH>
+                <wp:positionV relativeFrom="paragraph">
+                  <wp:posOffset>276225</wp:posOffset>
+                </wp:positionV>
+                <wp:extent cx="1000125" cy="498158"/>
+                <wp:effectExtent l="0" t="0" r="0" b="0"/>
+                <wp:wrapNone/>
+                <wp:docPr id="7" name="Text Box 2"/>
+                <wp:cNvGraphicFramePr>
+                  <a:graphicFrameLocks xmlns:a="http://schemas.openxmlformats.org/drawingml/2006/main"/>
+                </wp:cNvGraphicFramePr>
+                <a:graphic xmlns:a="http://schemas.openxmlformats.org/drawingml/2006/main">
+                  <a:graphicData uri="http://schemas.microsoft.com/office/word/2010/wordprocessingShape">
+                    <wps:wsp>
+                      <wps:cNvSpPr txBox="1">
+                        <a:spLocks noChangeArrowheads="1"/>
+                      </wps:cNvSpPr>
+                      <wps:spPr bwMode="auto">
+                        <a:xfrm>
+                          <a:off x="0" y="0"/>
+                          <a:ext cx="1000125" cy="498158"/>
+                        </a:xfrm>
+                        <a:prstGeom prst="rect">
+                          <a:avLst/>
+                        </a:prstGeom>
+                        <a:noFill/>
+                        <a:ln w="9525">
+                          <a:noFill/>
+                          <a:miter lim="800000"/>
+                          <a:headEnd/>
+                          <a:tailEnd/>
+                        </a:ln>
+                      </wps:spPr>
+                      <wps:txbx>
+                        <w:txbxContent>
+                          <w:p>
+                            <w:pPr>
+                              <w:jc w:val="center"/>
+                              <w:rPr>
+                                <w:color w:val="7030A0"/>
+                                <w:sz w:val="24"/>
+                                <w:szCs w:val="24"/>
+                              </w:rPr>
+                            </w:pPr>
+                            <w:r>
+                              <w:rPr>
+                                <w:color w:val="7030A0"/>
+                                <w:sz w:val="24"/>
+                                <w:szCs w:val="24"/>
+                              </w:rPr>
+                              <w:t>Output</w:t>
+                            </w:r>
+                            <w:r>
+                              <w:rPr>
+                                <w:color w:val="7030A0"/>
+                                <w:sz w:val="24"/>
+                                <w:szCs w:val="24"/>
+                              </w:rPr>
+                              <w:t xml:space="preserve"> del </w:t>
+                            </w:r>
+                            <w:r>
+                              <w:rPr>
+                                <w:color w:val="7030A0"/>
+                                <w:sz w:val="24"/>
+                                <w:szCs w:val="24"/>
+                              </w:rPr>
+                              <w:t>programa</w:t>
+                            </w:r>
+                          </w:p>
+                        </w:txbxContent>
+                      </wps:txbx>
+                      <wps:bodyPr rot="0" vert="horz" wrap="square" lIns="91440" tIns="45720" rIns="91440" bIns="45720" anchor="t" anchorCtr="0">
+                        <a:noAutofit/>
+                      </wps:bodyPr>
+                    </wps:wsp>
+                  </a:graphicData>
+                </a:graphic>
+                <wp14:sizeRelH relativeFrom="margin">
+                  <wp14:pctWidth>0</wp14:pctWidth>
+                </wp14:sizeRelH>
+                <wp14:sizeRelV relativeFrom="margin">
+                  <wp14:pctHeight>0</wp14:pctHeight>
+                </wp14:sizeRelV>
+              </wp:anchor>
+            </w:drawing>
+          </mc:Choice>
+          <mc:Fallback>
+            <w:pict>
+              <v:shape w14:anchorId="7927EC46" id="_x0000_s1036" type="#_x0000_t202" style="position:absolute;left:0;text-align:left;margin-left:389.1pt;margin-top:21.75pt;width:78.75pt;height:39.25pt;z-index:251671552;visibility:visible;mso-wrap-style:square;mso-width-percent:0;mso-height-percent:0;mso-wrap-distance-left:9pt;mso-wrap-distance-top:3.6pt;mso-wrap-distance-right:9pt;mso-wrap-distance-bottom:3.6pt;mso-position-horizontal:absolute;mso-position-horizontal-relative:text;mso-position-vertical:absolute;mso-position-vertical-relative:text;mso-width-percent:0;mso-height-percent:0;mso-width-relative:margin;mso-height-relative:margin;v-text-anchor:top" o:gfxdata="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" filled="f" stroked="f">
+                <v:textbox>
+                  <w:txbxContent>
+                    <w:p>
+                      <w:pPr>
+                        <w:jc w:val="center"/>
+                        <w:rPr>
+                          <w:color w:val="7030A0"/>
+                          <w:sz w:val="24"/>
+                          <w:szCs w:val="24"/>
+                        </w:rPr>
+                      </w:pPr>
+                      <w:r>
+                        <w:rPr>
+                          <w:color w:val="7030A0"/>
+                          <w:sz w:val="24"/>
+                          <w:szCs w:val="24"/>
+                        </w:rPr>
+                        <w:t>Output</w:t>
+                      </w:r>
+                      <w:r>
+                        <w:rPr>
+                          <w:color w:val="7030A0"/>
+                          <w:sz w:val="24"/>
+                          <w:szCs w:val="24"/>
+                        </w:rPr>
+                        <w:t xml:space="preserve"> del </w:t>
+                      </w:r>
+                      <w:r>
+                        <w:rPr>
+                          <w:color w:val="7030A0"/>
+                          <w:sz w:val="24"/>
+                          <w:szCs w:val="24"/>
+                        </w:rPr>
+                        <w:t>programa</w:t>
+                      </w:r>
+                    </w:p>
+                  </w:txbxContent>
+                </v:textbox>
+              </v:shape>
+            </w:pict>
+          </mc:Fallback>
+        </mc:AlternateContent>
+      </w:r>
+      <w:r>
+        <w:rPr>
+          <w:lang w:val="es-419"/>
+        </w:rPr>
+        <mc:AlternateContent>
+          <mc:Choice Requires="wps">
+            <w:drawing>
+              <wp:anchor distT="45720" distB="45720" distL="114300" distR="114300" simplePos="0" relativeHeight="251669504" behindDoc="0" locked="0" layoutInCell="1" allowOverlap="1" wp14:anchorId="57C2FB18" wp14:editId="0B7EFADA">
+                <wp:simplePos x="0" y="0"/>
+                <wp:positionH relativeFrom="column">
+                  <wp:posOffset>3766820</wp:posOffset>
+                </wp:positionH>
+                <wp:positionV relativeFrom="paragraph">
+                  <wp:posOffset>290830</wp:posOffset>
+                </wp:positionV>
+                <wp:extent cx="1000125" cy="498158"/>
+                <wp:effectExtent l="0" t="0" r="0" b="0"/>
+                <wp:wrapNone/>
+                <wp:docPr id="217" name="Text Box 2"/>
+                <wp:cNvGraphicFramePr>
+                  <a:graphicFrameLocks xmlns:a="http://schemas.openxmlformats.org/drawingml/2006/main"/>
+                </wp:cNvGraphicFramePr>
+                <a:graphic xmlns:a="http://schemas.openxmlformats.org/drawingml/2006/main">
+                  <a:graphicData uri="http://schemas.microsoft.com/office/word/2010/wordprocessingShape">
+                    <wps:wsp>
+                      <wps:cNvSpPr txBox="1">
+                        <a:spLocks noChangeArrowheads="1"/>
+                      </wps:cNvSpPr>
+                      <wps:spPr bwMode="auto">
+                        <a:xfrm>
+                          <a:off x="0" y="0"/>
+                          <a:ext cx="1000125" cy="498158"/>
+                        </a:xfrm>
+                        <a:prstGeom prst="rect">
+                          <a:avLst/>
+                        </a:prstGeom>
+                        <a:noFill/>
+                        <a:ln w="9525">
+                          <a:noFill/>
+                          <a:miter lim="800000"/>
+                          <a:headEnd/>
+                          <a:tailEnd/>
+                        </a:ln>
+                      </wps:spPr>
+                      <wps:txbx>
+                        <w:txbxContent>
+                          <w:p>
+                            <w:pPr>
+                              <w:jc w:val="center"/>
+                              <w:rPr>
+                                <w:color w:val="0070C0"/>
+                                <w:sz w:val="24"/>
+                                <w:szCs w:val="24"/>
+                              </w:rPr>
+                            </w:pPr>
+                            <w:r>
+                              <w:rPr>
+                                <w:color w:val="0070C0"/>
+                                <w:sz w:val="24"/>
+                                <w:szCs w:val="24"/>
+                              </w:rPr>
+                              <w:t>Input del usuario</w:t>
+                            </w:r>
+                          </w:p>
+                        </w:txbxContent>
+                      </wps:txbx>
+                      <wps:bodyPr rot="0" vert="horz" wrap="square" lIns="91440" tIns="45720" rIns="91440" bIns="45720" anchor="t" anchorCtr="0">
+                        <a:noAutofit/>
+                      </wps:bodyPr>
+                    </wps:wsp>
+                  </a:graphicData>
+                </a:graphic>
+                <wp14:sizeRelH relativeFrom="margin">
+                  <wp14:pctWidth>0</wp14:pctWidth>
+                </wp14:sizeRelH>
+                <wp14:sizeRelV relativeFrom="margin">
+                  <wp14:pctHeight>0</wp14:pctHeight>
+                </wp14:sizeRelV>
+              </wp:anchor>
+            </w:drawing>
+          </mc:Choice>
+          <mc:Fallback>
+            <w:pict>
+              <v:shape w14:anchorId="57C2FB18" id="_x0000_s1037" type="#_x0000_t202" style="position:absolute;left:0;text-align:left;margin-left:296.6pt;margin-top:22.9pt;width:78.75pt;height:39.25pt;z-index:251669504;visibility:visible;mso-wrap-style:square;mso-width-percent:0;mso-height-percent:0;mso-wrap-distance-left:9pt;mso-wrap-distance-top:3.6pt;mso-wrap-distance-right:9pt;mso-wrap-distance-bottom:3.6pt;mso-position-horizontal:absolute;mso-position-horizontal-relative:text;mso-position-vertical:absolute;mso-position-vertical-relative:text;mso-width-percent:0;mso-height-percent:0;mso-width-relative:margin;mso-height-relative:margin;v-text-anchor:top" o:gfxdata="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" filled="f" stroked="f">
+                <v:textbox>
+                  <w:txbxContent>
+                    <w:p>
+                      <w:pPr>
+                        <w:jc w:val="center"/>
+                        <w:rPr>
+                          <w:color w:val="0070C0"/>
+                          <w:sz w:val="24"/>
+                          <w:szCs w:val="24"/>
+                        </w:rPr>
+                      </w:pPr>
+                      <w:r>
+                        <w:rPr>
+                          <w:color w:val="0070C0"/>
+                          <w:sz w:val="24"/>
+                          <w:szCs w:val="24"/>
+                        </w:rPr>
+                        <w:t>Input del usuario</w:t>
+                      </w:r>
+                    </w:p>
+                  </w:txbxContent>
+                </v:textbox>
+              </v:shape>
+            </w:pict>
+          </mc:Fallback>
+        </mc:AlternateContent>
+      </w:r>
+      <w:r>
+        <w:rPr>
+          <w:lang w:val="es-419"/>
+        </w:rPr>
+        <mc:AlternateContent>
+          <mc:Choice Requires="wps">
+            <w:drawing>
+              <wp:anchor distT="0" distB="0" distL="114300" distR="114300" simplePos="0" relativeHeight="251667456" behindDoc="0" locked="0" layoutInCell="1" allowOverlap="1" wp14:anchorId="4D4A973A" wp14:editId="0B4FCB61">
+                <wp:simplePos x="0" y="0"/>
+                <wp:positionH relativeFrom="column">
+                  <wp:posOffset>3167063</wp:posOffset>
+                </wp:positionH>
+                <wp:positionV relativeFrom="paragraph">
+                  <wp:posOffset>3353753</wp:posOffset>
+                </wp:positionV>
+                <wp:extent cx="747713" cy="228600"/>
+                <wp:effectExtent l="0" t="0" r="33655" b="19050"/>
+                <wp:wrapNone/>
+                <wp:docPr id="6" name="Right Brace 6"/>
+                <wp:cNvGraphicFramePr/>
+                <a:graphic xmlns:a="http://schemas.openxmlformats.org/drawingml/2006/main">
+                  <a:graphicData uri="http://schemas.microsoft.com/office/word/2010/wordprocessingShape">
+                    <wps:wsp>
+                      <wps:cNvSpPr/>
+                      <wps:spPr>
+                        <a:xfrm>
+                          <a:off x="0" y="0"/>
+                          <a:ext cx="747713" cy="228600"/>
+                        </a:xfrm>
+                        <a:prstGeom prst="rightBrace">
+                          <a:avLst/>
+                        </a:prstGeom>
+                        <a:ln w="19050">
+                          <a:solidFill>
+                            <a:srgbClr val="92D050"/>
+                          </a:solidFill>
+                        </a:ln>
+                      </wps:spPr>
+                      <wps:style>
+                        <a:lnRef idx="1">
+                          <a:schemeClr val="accent1"/>
+                        </a:lnRef>
+                        <a:fillRef idx="0">
+                          <a:schemeClr val="accent1"/>
+                        </a:fillRef>
+                        <a:effectRef idx="0">
+                          <a:schemeClr val="accent1"/>
+                        </a:effectRef>
+                        <a:fontRef idx="minor">
+                          <a:schemeClr val="tx1"/>
+                        </a:fontRef>
+                      </wps:style>
+                      <wps:bodyPr rot="0" spcFirstLastPara="0" vertOverflow="overflow" horzOverflow="overflow" vert="horz" wrap="square" lIns="91440" tIns="45720" rIns="91440" bIns="45720" numCol="1" spcCol="0" rtlCol="0" fromWordArt="0" anchor="ctr" anchorCtr="0" forceAA="0" compatLnSpc="1">
+                        <a:prstTxWarp prst="textNoShape">
+                          <a:avLst/>
+                        </a:prstTxWarp>
+                        <a:noAutofit/>
+                      </wps:bodyPr>
+                    </wps:wsp>
+                  </a:graphicData>
+                </a:graphic>
+                <wp14:sizeRelH relativeFrom="margin">
+                  <wp14:pctWidth>0</wp14:pctWidth>
+                </wp14:sizeRelH>
+                <wp14:sizeRelV relativeFrom="margin">
+                  <wp14:pctHeight>0</wp14:pctHeight>
+                </wp14:sizeRelV>
+              </wp:anchor>
+            </w:drawing>
+          </mc:Choice>
+          <mc:Fallback>
+            <w:pict>
+              <v:shapetype w14:anchorId="2C80FAC8" id="_x0000_t88" coordsize="21600,21600" o:spt="88" adj="1800,10800" path="m,qx10800@0l10800@2qy21600@11,10800@3l10800@1qy,21600e" filled="f">
+                <v:formulas>
+                  <v:f eqn="val #0"/>
+                  <v:f eqn="sum 21600 0 #0"/>
+                  <v:f eqn="sum #1 0 #0"/>
+                  <v:f eqn="sum #1 #0 0"/>
+                  <v:f eqn="prod #0 9598 32768"/>
+                  <v:f eqn="sum 21600 0 @4"/>
+                  <v:f eqn="sum 21600 0 #1"/>
+                  <v:f eqn="min #1 @6"/>
+                  <v:f eqn="prod @7 1 2"/>
+                  <v:f eqn="prod #0 2 1"/>
+                  <v:f eqn="sum 21600 0 @9"/>
+                  <v:f eqn="val #1"/>
+                </v:formulas>
+                <v:path arrowok="t" o:connecttype="custom" o:connectlocs="0,0;21600,@11;0,21600" textboxrect="0,@4,7637,@5"/>
+                <v:handles>
+                  <v:h position="center,#0" yrange="0,@8"/>
+                  <v:h position="bottomRight,#1" yrange="@9,@10"/>
+                </v:handles>
+              </v:shapetype>
+              <v:shape id="Right Brace 6" o:spid="_x0000_s1026" type="#_x0000_t88" style="position:absolute;margin-left:249.4pt;margin-top:264.1pt;width:58.9pt;height:18pt;z-index:251667456;visibility:visible;mso-wrap-style:square;mso-width-percent:0;mso-height-percent:0;mso-wrap-distance-left:9pt;mso-wrap-distance-top:0;mso-wrap-distance-right:9pt;mso-wrap-distance-bottom:0;mso-position-horizontal:absolute;mso-position-horizontal-relative:text;mso-position-vertical:absolute;mso-position-vertical-relative:text;mso-width-percent:0;mso-height-percent:0;mso-width-relative:margin;mso-height-relative:margin;v-text-anchor:middle" o:gfxdata="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" strokecolor="#92d050" strokeweight="1.5pt">
+                <v:stroke joinstyle="miter"/>
+              </v:shape>
+            </w:pict>
+          </mc:Fallback>
+        </mc:AlternateContent>
+      </w:r>
+      <w:r>
+        <w:rPr>
+          <w:lang w:val="es-419"/>
+        </w:rPr>
+        <mc:AlternateContent>
+          <mc:Choice Requires="wps">
+            <w:drawing>
+              <wp:anchor distT="0" distB="0" distL="114300" distR="114300" simplePos="0" relativeHeight="251665408" behindDoc="0" locked="0" layoutInCell="1" allowOverlap="1" wp14:anchorId="645B71BB" wp14:editId="6D622611">
+                <wp:simplePos x="0" y="0"/>
+                <wp:positionH relativeFrom="column">
+                  <wp:posOffset>3151505</wp:posOffset>
+                </wp:positionH>
+                <wp:positionV relativeFrom="paragraph">
+                  <wp:posOffset>2866072</wp:posOffset>
+                </wp:positionV>
+                <wp:extent cx="747713" cy="376237"/>
+                <wp:effectExtent l="0" t="0" r="33655" b="24130"/>
+                <wp:wrapNone/>
+                <wp:docPr id="5" name="Right Brace 5"/>
+                <wp:cNvGraphicFramePr/>
+                <a:graphic xmlns:a="http://schemas.openxmlformats.org/drawingml/2006/main">
+                  <a:graphicData uri="http://schemas.microsoft.com/office/word/2010/wordprocessingShape">
+                    <wps:wsp>
+                      <wps:cNvSpPr/>
+                      <wps:spPr>
+                        <a:xfrm>
+                          <a:off x="0" y="0"/>
+                          <a:ext cx="747713" cy="376237"/>
+                        </a:xfrm>
+                        <a:prstGeom prst="rightBrace">
+                          <a:avLst/>
+                        </a:prstGeom>
+                        <a:ln w="19050">
+                          <a:solidFill>
+                            <a:srgbClr val="92D050"/>
+                          </a:solidFill>
+                        </a:ln>
+                      </wps:spPr>
+                      <wps:style>
+                        <a:lnRef idx="1">
+                          <a:schemeClr val="accent1"/>
+                        </a:lnRef>
+                        <a:fillRef idx="0">
+                          <a:schemeClr val="accent1"/>
+                        </a:fillRef>
+                        <a:effectRef idx="0">
+                          <a:schemeClr val="accent1"/>
+                        </a:effectRef>
+                        <a:fontRef idx="minor">
+                          <a:schemeClr val="tx1"/>
+                        </a:fontRef>
+                      </wps:style>
+                      <wps:bodyPr rot="0" spcFirstLastPara="0" vertOverflow="overflow" horzOverflow="overflow" vert="horz" wrap="square" lIns="91440" tIns="45720" rIns="91440" bIns="45720" numCol="1" spcCol="0" rtlCol="0" fromWordArt="0" anchor="ctr" anchorCtr="0" forceAA="0" compatLnSpc="1">
+                        <a:prstTxWarp prst="textNoShape">
+                          <a:avLst/>
+                        </a:prstTxWarp>
+                        <a:noAutofit/>
+                      </wps:bodyPr>
+                    </wps:wsp>
+                  </a:graphicData>
+                </a:graphic>
+                <wp14:sizeRelH relativeFrom="margin">
+                  <wp14:pctWidth>0</wp14:pctWidth>
+                </wp14:sizeRelH>
+                <wp14:sizeRelV relativeFrom="margin">
+                  <wp14:pctHeight>0</wp14:pctHeight>
+                </wp14:sizeRelV>
+              </wp:anchor>
+            </w:drawing>
+          </mc:Choice>
+          <mc:Fallback>
+            <w:pict>
+              <v:shape w14:anchorId="48C42100" id="Right Brace 5" o:spid="_x0000_s1026" type="#_x0000_t88" style="position:absolute;margin-left:248.15pt;margin-top:225.65pt;width:58.9pt;height:29.6pt;z-index:251665408;visibility:visible;mso-wrap-style:square;mso-width-percent:0;mso-height-percent:0;mso-wrap-distance-left:9pt;mso-wrap-distance-top:0;mso-wrap-distance-right:9pt;mso-wrap-distance-bottom:0;mso-position-horizontal:absolute;mso-position-horizontal-relative:text;mso-position-vertical:absolute;mso-position-vertical-relative:text;mso-width-percent:0;mso-height-percent:0;mso-width-relative:margin;mso-height-relative:margin;v-text-anchor:middle" o:gfxdata="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" strokecolor="#92d050" strokeweight="1.5pt">
+                <v:stroke joinstyle="miter"/>
+              </v:shape>
+            </w:pict>
+          </mc:Fallback>
+        </mc:AlternateContent>
+      </w:r>
+      <w:r>
+        <w:rPr>
+          <w:lang w:val="es-419"/>
+        </w:rPr>
+        <mc:AlternateContent>
+          <mc:Choice Requires="wps">
+            <w:drawing>
+              <wp:anchor distT="0" distB="0" distL="114300" distR="114300" simplePos="0" relativeHeight="251663360" behindDoc="0" locked="0" layoutInCell="1" allowOverlap="1" wp14:anchorId="0455B15C" wp14:editId="591407A1">
+                <wp:simplePos x="0" y="0"/>
+                <wp:positionH relativeFrom="column">
+                  <wp:posOffset>3154045</wp:posOffset>
+                </wp:positionH>
+                <wp:positionV relativeFrom="paragraph">
+                  <wp:posOffset>2323147</wp:posOffset>
+                </wp:positionV>
+                <wp:extent cx="747713" cy="376237"/>
+                <wp:effectExtent l="0" t="0" r="33655" b="24130"/>
+                <wp:wrapNone/>
+                <wp:docPr id="4" name="Right Brace 4"/>
+                <wp:cNvGraphicFramePr/>
+                <a:graphic xmlns:a="http://schemas.openxmlformats.org/drawingml/2006/main">
+                  <a:graphicData uri="http://schemas.microsoft.com/office/word/2010/wordprocessingShape">
+                    <wps:wsp>
+                      <wps:cNvSpPr/>
+                      <wps:spPr>
+                        <a:xfrm>
+                          <a:off x="0" y="0"/>
+                          <a:ext cx="747713" cy="376237"/>
+                        </a:xfrm>
+                        <a:prstGeom prst="rightBrace">
+                          <a:avLst/>
+                        </a:prstGeom>
+                        <a:ln w="19050">
+                          <a:solidFill>
+                            <a:srgbClr val="92D050"/>
+                          </a:solidFill>
+                        </a:ln>
+                      </wps:spPr>
+                      <wps:style>
+                        <a:lnRef idx="1">
+                          <a:schemeClr val="accent1"/>
+                        </a:lnRef>
+                        <a:fillRef idx="0">
+                          <a:schemeClr val="accent1"/>
+                        </a:fillRef>
+                        <a:effectRef idx="0">
+                          <a:schemeClr val="accent1"/>
+                        </a:effectRef>
+                        <a:fontRef idx="minor">
+                          <a:schemeClr val="tx1"/>
+                        </a:fontRef>
+                      </wps:style>
+                      <wps:bodyPr rot="0" spcFirstLastPara="0" vertOverflow="overflow" horzOverflow="overflow" vert="horz" wrap="square" lIns="91440" tIns="45720" rIns="91440" bIns="45720" numCol="1" spcCol="0" rtlCol="0" fromWordArt="0" anchor="ctr" anchorCtr="0" forceAA="0" compatLnSpc="1">
+                        <a:prstTxWarp prst="textNoShape">
+                          <a:avLst/>
+                        </a:prstTxWarp>
+                        <a:noAutofit/>
+                      </wps:bodyPr>
+                    </wps:wsp>
+                  </a:graphicData>
+                </a:graphic>
+                <wp14:sizeRelH relativeFrom="margin">
+                  <wp14:pctWidth>0</wp14:pctWidth>
+                </wp14:sizeRelH>
+                <wp14:sizeRelV relativeFrom="margin">
+                  <wp14:pctHeight>0</wp14:pctHeight>
+                </wp14:sizeRelV>
+              </wp:anchor>
+            </w:drawing>
+          </mc:Choice>
+          <mc:Fallback>
+            <w:pict>
+              <v:shape w14:anchorId="6B56BDCB" id="Right Brace 4" o:spid="_x0000_s1026" type="#_x0000_t88" style="position:absolute;margin-left:248.35pt;margin-top:182.9pt;width:58.9pt;height:29.6pt;z-index:251663360;visibility:visible;mso-wrap-style:square;mso-width-percent:0;mso-height-percent:0;mso-wrap-distance-left:9pt;mso-wrap-distance-top:0;mso-wrap-distance-right:9pt;mso-wrap-distance-bottom:0;mso-position-horizontal:absolute;mso-position-horizontal-relative:text;mso-position-vertical:absolute;mso-position-vertical-relative:text;mso-width-percent:0;mso-height-percent:0;mso-width-relative:margin;mso-height-relative:margin;v-text-anchor:middle" o:gfxdata="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" strokecolor="#92d050" strokeweight="1.5pt">
+                <v:stroke joinstyle="miter"/>
+              </v:shape>
+            </w:pict>
+          </mc:Fallback>
+        </mc:AlternateContent>
+      </w:r>
+      <w:r>
+        <w:rPr>
+          <w:lang w:val="es-419"/>
+        </w:rPr>
+        <mc:AlternateContent>
+          <mc:Choice Requires="wps">
+            <w:drawing>
+              <wp:anchor distT="0" distB="0" distL="114300" distR="114300" simplePos="0" relativeHeight="251661312" behindDoc="0" locked="0" layoutInCell="1" allowOverlap="1" wp14:anchorId="383D7020" wp14:editId="005E3017">
+                <wp:simplePos x="0" y="0"/>
+                <wp:positionH relativeFrom="column">
+                  <wp:posOffset>3152775</wp:posOffset>
+                </wp:positionH>
+                <wp:positionV relativeFrom="paragraph">
+                  <wp:posOffset>1756092</wp:posOffset>
+                </wp:positionV>
+                <wp:extent cx="747713" cy="376237"/>
+                <wp:effectExtent l="0" t="0" r="33655" b="24130"/>
+                <wp:wrapNone/>
+                <wp:docPr id="3" name="Right Brace 3"/>
+                <wp:cNvGraphicFramePr/>
+                <a:graphic xmlns:a="http://schemas.openxmlformats.org/drawingml/2006/main">
+                  <a:graphicData uri="http://schemas.microsoft.com/office/word/2010/wordprocessingShape">
+                    <wps:wsp>
+                      <wps:cNvSpPr/>
+                      <wps:spPr>
+                        <a:xfrm>
+                          <a:off x="0" y="0"/>
+                          <a:ext cx="747713" cy="376237"/>
+                        </a:xfrm>
+                        <a:prstGeom prst="rightBrace">
+                          <a:avLst/>
+                        </a:prstGeom>
+                        <a:ln w="19050">
+                          <a:solidFill>
+                            <a:srgbClr val="92D050"/>
+                          </a:solidFill>
+                        </a:ln>
+                      </wps:spPr>
+                      <wps:style>
+                        <a:lnRef idx="1">
+                          <a:schemeClr val="accent1"/>
+                        </a:lnRef>
+                        <a:fillRef idx="0">
+                          <a:schemeClr val="accent1"/>
+                        </a:fillRef>
+                        <a:effectRef idx="0">
+                          <a:schemeClr val="accent1"/>
+                        </a:effectRef>
+                        <a:fontRef idx="minor">
+                          <a:schemeClr val="tx1"/>
+                        </a:fontRef>
+                      </wps:style>
+                      <wps:bodyPr rot="0" spcFirstLastPara="0" vertOverflow="overflow" horzOverflow="overflow" vert="horz" wrap="square" lIns="91440" tIns="45720" rIns="91440" bIns="45720" numCol="1" spcCol="0" rtlCol="0" fromWordArt="0" anchor="ctr" anchorCtr="0" forceAA="0" compatLnSpc="1">
+                        <a:prstTxWarp prst="textNoShape">
+                          <a:avLst/>
+                        </a:prstTxWarp>
+                        <a:noAutofit/>
+                      </wps:bodyPr>
+                    </wps:wsp>
+                  </a:graphicData>
+                </a:graphic>
+                <wp14:sizeRelH relativeFrom="margin">
+                  <wp14:pctWidth>0</wp14:pctWidth>
+                </wp14:sizeRelH>
+                <wp14:sizeRelV relativeFrom="margin">
+                  <wp14:pctHeight>0</wp14:pctHeight>
+                </wp14:sizeRelV>
+              </wp:anchor>
+            </w:drawing>
+          </mc:Choice>
+          <mc:Fallback>
+            <w:pict>
+              <v:shape w14:anchorId="7945503B" id="Right Brace 3" o:spid="_x0000_s1026" type="#_x0000_t88" style="position:absolute;margin-left:248.25pt;margin-top:138.25pt;width:58.9pt;height:29.6pt;z-index:251661312;visibility:visible;mso-wrap-style:square;mso-width-percent:0;mso-height-percent:0;mso-wrap-distance-left:9pt;mso-wrap-distance-top:0;mso-wrap-distance-right:9pt;mso-wrap-distance-bottom:0;mso-position-horizontal:absolute;mso-position-horizontal-relative:text;mso-position-vertical:absolute;mso-position-vertical-relative:text;mso-width-percent:0;mso-height-percent:0;mso-width-relative:margin;mso-height-relative:margin;v-text-anchor:middle" o:gfxdata="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" strokecolor="#92d050" strokeweight="1.5pt">
+                <v:stroke joinstyle="miter"/>
+              </v:shape>
+            </w:pict>
+          </mc:Fallback>
+        </mc:AlternateContent>
+      </w:r>
+      <w:r>
+        <w:rPr>
+          <w:lang w:val="es-419"/>
+        </w:rPr>
+        <mc:AlternateContent>
+          <mc:Choice Requires="wps">
+            <w:drawing>
+              <wp:anchor distT="0" distB="0" distL="114300" distR="114300" simplePos="0" relativeHeight="251659264" behindDoc="0" locked="0" layoutInCell="1" allowOverlap="1" wp14:anchorId="2D020E13" wp14:editId="01378CE3">
+                <wp:simplePos x="0" y="0"/>
+                <wp:positionH relativeFrom="column">
+                  <wp:posOffset>3152775</wp:posOffset>
+                </wp:positionH>
+                <wp:positionV relativeFrom="paragraph">
+                  <wp:posOffset>520065</wp:posOffset>
+                </wp:positionV>
+                <wp:extent cx="723900" cy="1090613"/>
+                <wp:effectExtent l="0" t="0" r="38100" b="14605"/>
+                <wp:wrapNone/>
+                <wp:docPr id="2" name="Right Brace 2"/>
+                <wp:cNvGraphicFramePr/>
+                <a:graphic xmlns:a="http://schemas.openxmlformats.org/drawingml/2006/main">
+                  <a:graphicData uri="http://schemas.microsoft.com/office/word/2010/wordprocessingShape">
+                    <wps:wsp>
+                      <wps:cNvSpPr/>
+                      <wps:spPr>
+                        <a:xfrm>
+                          <a:off x="0" y="0"/>
+                          <a:ext cx="723900" cy="1090613"/>
+                        </a:xfrm>
+                        <a:prstGeom prst="rightBrace">
+                          <a:avLst/>
+                        </a:prstGeom>
+                        <a:ln w="19050">
+                          <a:solidFill>
+                            <a:srgbClr val="92D050"/>
+                          </a:solidFill>
+                        </a:ln>
+                      </wps:spPr>
+                      <wps:style>
+                        <a:lnRef idx="1">
+                          <a:schemeClr val="accent1"/>
+                        </a:lnRef>
+                        <a:fillRef idx="0">
+                          <a:schemeClr val="accent1"/>
+                        </a:fillRef>
+                        <a:effectRef idx="0">
+                          <a:schemeClr val="accent1"/>
+                        </a:effectRef>
+                        <a:fontRef idx="minor">
+                          <a:schemeClr val="tx1"/>
+                        </a:fontRef>
+                      </wps:style>
+                      <wps:bodyPr rot="0" spcFirstLastPara="0" vertOverflow="overflow" horzOverflow="overflow" vert="horz" wrap="square" lIns="91440" tIns="45720" rIns="91440" bIns="45720" numCol="1" spcCol="0" rtlCol="0" fromWordArt="0" anchor="ctr" anchorCtr="0" forceAA="0" compatLnSpc="1">
+                        <a:prstTxWarp prst="textNoShape">
+                          <a:avLst/>
+                        </a:prstTxWarp>
+                        <a:noAutofit/>
+                      </wps:bodyPr>
+                    </wps:wsp>
+                  </a:graphicData>
+                </a:graphic>
+              </wp:anchor>
+            </w:drawing>
+          </mc:Choice>
+          <mc:Fallback>
+            <w:pict>
+              <v:shape w14:anchorId="6D751F72" id="Right Brace 2" o:spid="_x0000_s1026" type="#_x0000_t88" style="position:absolute;margin-left:248.25pt;margin-top:40.95pt;width:57pt;height:85.9pt;z-index:251659264;visibility:visible;mso-wrap-style:square;mso-wrap-distance-left:9pt;mso-wrap-distance-top:0;mso-wrap-distance-right:9pt;mso-wrap-distance-bottom:0;mso-position-horizontal:absolute;mso-position-horizontal-relative:text;mso-position-vertical:absolute;mso-position-vertical-relative:text;v-text-anchor:middle" o:gfxdata="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" adj="1195" strokecolor="#92d050" strokeweight="1.5pt">
+                <v:stroke joinstyle="miter"/>
+              </v:shape>
+            </w:pict>
+          </mc:Fallback>
+        </mc:AlternateContent>
+      </w:r>
+      <w:r>
+        <w:rPr>
+          <w:lang w:val="es-419"/>
+        </w:rPr>
+        <w:drawing>
+          <wp:inline distT="0" distB="0" distL="0" distR="0" wp14:anchorId="2F427249" wp14:editId="09CE0908">
+            <wp:extent cx="5943600" cy="3590290"/>
+            <wp:effectExtent l="0" t="0" r="0" b="0"/>
+            <wp:docPr id="1" name="Picture 1" descr="Text&#10;&#10;Description automatically generated"/>
+            <wp:cNvGraphicFramePr>
+              <a:graphicFrameLocks xmlns:a="http://schemas.openxmlformats.org/drawingml/2006/main" noChangeAspect="1"/>
+            </wp:cNvGraphicFramePr>
+            <a:graphic xmlns:a="http://schemas.openxmlformats.org/drawingml/2006/main">
+              <a:graphicData uri="http://schemas.openxmlformats.org/drawingml/2006/picture">
+                <pic:pic xmlns:pic="http://schemas.openxmlformats.org/drawingml/2006/picture">
+                  <pic:nvPicPr>
+                    <pic:cNvPr id="1" name="Picture 1" descr="Text&#10;&#10;Description automatically generated"/>
+                    <pic:cNvPicPr/>
+                  </pic:nvPicPr>
+                  <pic:blipFill>
+                    <a:blip r:embed="rId5"/>
+                    <a:stretch>
+                      <a:fillRect/>
+                    </a:stretch>
+                  </pic:blipFill>
+                  <pic:spPr>
+                    <a:xfrm>
+                      <a:off x="0" y="0"/>
+                      <a:ext cx="5943600" cy="3590290"/>
+                    </a:xfrm>
+                    <a:prstGeom prst="rect">
+                      <a:avLst/>
+                    </a:prstGeom>
+                  </pic:spPr>
+                </pic:pic>
+              </a:graphicData>
+            </a:graphic>
+          </wp:inline>
+        </w:drawing>
+      </w:r>
+    </w:p>
+    <w:p>
+      <w:pPr>
+        <w:spacing w:after="0"/>
+        <w:rPr>
+          <w:lang w:val="es-419"/>
+        </w:rPr>
+      </w:pPr>
     </w:p>
     <w:p>
       <w:pPr>
@@ -119,7 +2618,6 @@
           <w:numId w:val="1"/>
         </w:numPr>
         <w:spacing w:after="0"/>
-        <w:jc w:val="both"/>
         <w:rPr>
           <w:rFonts w:ascii="Dax-Regular" w:hAnsi="Dax-Regular"/>
           <w:lang w:val="es-419"/>
@@ -164,6 +2662,60 @@
         </w:rPr>
         <w:t>?</w:t>
       </w:r>
+    </w:p>
+    <w:p>
+      <w:pPr>
+        <w:spacing w:after="0"/>
+        <w:ind w:left="360"/>
+        <w:rPr>
+          <w:rFonts w:ascii="Dax-Regular" w:hAnsi="Dax-Regular"/>
+          <w:lang w:val="es-419"/>
+        </w:rPr>
+      </w:pPr>
+      <w:r>
+        <w:rPr>
+          <w:rFonts w:ascii="Dax-Regular" w:hAnsi="Dax-Regular"/>
+          <w:lang w:val="es-419"/>
+        </w:rPr>
+        <w:t xml:space="preserve">El archivo model.py almacena los datos dentro de un “catalogo” que es como un diccionario con las llaves de: books, authors, tags, y book_tags. Cada llave tiene como valor correspondiente una lista vacía que luego será llenada cuando se carguen los datos. </w:t>
+      </w:r>
+      <w:r>
+        <w:rPr>
+          <w:rFonts w:ascii="Dax-Regular" w:hAnsi="Dax-Regular"/>
+          <w:lang w:val="es-419"/>
+        </w:rPr>
+        <w:t>Esta lista es un tipo abstracto de datos de Lista, especificamente de tipo ARRAY_LIST. La función que crea las listas está en la librería DISClib, en el archivo list.py.</w:t>
+      </w:r>
+    </w:p>
+    <w:p>
+      <w:pPr>
+        <w:spacing w:after="0"/>
+        <w:ind w:left="360"/>
+        <w:rPr>
+          <w:rFonts w:ascii="Dax-Regular" w:hAnsi="Dax-Regular"/>
+          <w:lang w:val="es-419"/>
+        </w:rPr>
+      </w:pPr>
+    </w:p>
+    <w:p>
+      <w:pPr>
+        <w:spacing w:after="0"/>
+        <w:ind w:left="360"/>
+        <w:rPr>
+          <w:rFonts w:ascii="Dax-Regular" w:hAnsi="Dax-Regular"/>
+          <w:lang w:val="es-419"/>
+        </w:rPr>
+      </w:pPr>
+    </w:p>
+    <w:p>
+      <w:pPr>
+        <w:spacing w:after="0"/>
+        <w:ind w:left="360"/>
+        <w:rPr>
+          <w:rFonts w:ascii="Dax-Regular" w:hAnsi="Dax-Regular"/>
+          <w:lang w:val="es-419"/>
+        </w:rPr>
+      </w:pPr>
     </w:p>
     <w:p>
       <w:pPr>
@@ -173,18 +2725,18 @@
           <w:numId w:val="1"/>
         </w:numPr>
         <w:spacing w:after="0"/>
-        <w:jc w:val="both"/>
-        <w:rPr>
-          <w:rFonts w:ascii="Dax-Regular" w:hAnsi="Dax-Regular"/>
-          <w:lang w:val="es-419"/>
-        </w:rPr>
-      </w:pPr>
-      <w:r>
-        <w:rPr>
-          <w:rFonts w:ascii="Dax-Regular" w:hAnsi="Dax-Regular"/>
-          <w:lang w:val="es-419"/>
-        </w:rPr>
-        <w:t xml:space="preserve">¿Cuáles son las funciones que comunican el el </w:t>
+        <w:rPr>
+          <w:rFonts w:ascii="Dax-Regular" w:hAnsi="Dax-Regular"/>
+          <w:lang w:val="es-419"/>
+        </w:rPr>
+      </w:pPr>
+      <w:r>
+        <w:rPr>
+          <w:rFonts w:ascii="Dax-Regular" w:hAnsi="Dax-Regular"/>
+          <w:lang w:val="es-419"/>
+        </w:rPr>
+        <w:lastRenderedPageBreak/>
+        <w:t xml:space="preserve">¿Cuáles son las funciones que comunican el </w:t>
       </w:r>
       <w:r>
         <w:rPr>
@@ -218,6 +2770,40 @@
         </w:rPr>
         <w:t>?</w:t>
       </w:r>
+    </w:p>
+    <w:p>
+      <w:pPr>
+        <w:spacing w:after="0"/>
+        <w:ind w:left="360"/>
+        <w:rPr>
+          <w:rFonts w:ascii="Dax-Regular" w:hAnsi="Dax-Regular"/>
+          <w:lang w:val="es-419"/>
+        </w:rPr>
+      </w:pPr>
+      <w:r>
+        <w:rPr>
+          <w:rFonts w:ascii="Dax-Regular" w:hAnsi="Dax-Regular"/>
+          <w:lang w:val="es-419"/>
+        </w:rPr>
+        <w:t>Todas las funciones (excepto la de ordenar) en controller.py sirven para comunicar solicitudes en view.py a model.py.</w:t>
+      </w:r>
+      <w:r>
+        <w:rPr>
+          <w:rFonts w:ascii="Dax-Regular" w:hAnsi="Dax-Regular"/>
+          <w:lang w:val="es-419"/>
+        </w:rPr>
+        <w:t xml:space="preserve"> Las funciones de controller.py importan las funciones de model.py para hacer la consulta de los datos en model.py con los parámetros dados por el usuario en view.py. La mayoría de las funciones en view.py van a importar funciones de controller.py, controller.py de model.py. No se considera necesario listar todas las funciones que comunican ambos archivos ya que son demasiados.</w:t>
+      </w:r>
+    </w:p>
+    <w:p>
+      <w:pPr>
+        <w:spacing w:after="0"/>
+        <w:ind w:left="360"/>
+        <w:rPr>
+          <w:rFonts w:ascii="Dax-Regular" w:hAnsi="Dax-Regular"/>
+          <w:lang w:val="es-419"/>
+        </w:rPr>
+      </w:pPr>
     </w:p>
     <w:p>
       <w:pPr>
@@ -226,7 +2812,6 @@
           <w:ilvl w:val="0"/>
           <w:numId w:val="1"/>
         </w:numPr>
-        <w:jc w:val="both"/>
         <w:rPr>
           <w:rFonts w:ascii="Dax-Regular" w:hAnsi="Dax-Regular"/>
           <w:lang w:val="es-419"/>
@@ -239,6 +2824,61 @@
         </w:rPr>
         <w:t>¿Cómo se crea una lista?</w:t>
       </w:r>
+    </w:p>
+    <w:p>
+      <w:pPr>
+        <w:pStyle w:val="ListParagraph"/>
+        <w:ind w:left="360"/>
+        <w:rPr>
+          <w:rFonts w:ascii="Dax-Regular" w:hAnsi="Dax-Regular"/>
+          <w:lang w:val="es-419"/>
+        </w:rPr>
+      </w:pPr>
+      <w:r>
+        <w:rPr>
+          <w:rFonts w:ascii="Dax-Regular" w:hAnsi="Dax-Regular"/>
+          <w:lang w:val="es-419"/>
+        </w:rPr>
+        <w:t>Las listas se crean con la función lt.newList(</w:t>
+      </w:r>
+      <w:r>
+        <w:rPr>
+          <w:rFonts w:ascii="Dax-Regular" w:hAnsi="Dax-Regular"/>
+          <w:lang w:val="es-419"/>
+        </w:rPr>
+        <w:t>). Donde, “lt” es el “as” de</w:t>
+      </w:r>
+      <w:r>
+        <w:rPr>
+          <w:rFonts w:ascii="Dax-Regular" w:hAnsi="Dax-Regular"/>
+          <w:lang w:val="es-419"/>
+        </w:rPr>
+        <w:t xml:space="preserve">l archivo list.py de la librería DISClib. Este módulo contiene la función que crea una lista vacía de tipo TAD lista, que luego será utilizado en model.py para crear el </w:t>
+      </w:r>
+      <w:r>
+        <w:rPr>
+          <w:rFonts w:ascii="Dax-Regular" w:hAnsi="Dax-Regular"/>
+          <w:lang w:val="es-419"/>
+        </w:rPr>
+        <w:t>catálogo</w:t>
+      </w:r>
+      <w:r>
+        <w:rPr>
+          <w:rFonts w:ascii="Dax-Regular" w:hAnsi="Dax-Regular"/>
+          <w:lang w:val="es-419"/>
+        </w:rPr>
+        <w:t xml:space="preserve"> de los libros.</w:t>
+      </w:r>
+    </w:p>
+    <w:p>
+      <w:pPr>
+        <w:pStyle w:val="ListParagraph"/>
+        <w:ind w:left="360"/>
+        <w:rPr>
+          <w:rFonts w:ascii="Dax-Regular" w:hAnsi="Dax-Regular"/>
+          <w:lang w:val="es-419"/>
+        </w:rPr>
+      </w:pPr>
     </w:p>
     <w:p>
       <w:pPr>
@@ -247,7 +2887,6 @@
           <w:ilvl w:val="0"/>
           <w:numId w:val="1"/>
         </w:numPr>
-        <w:jc w:val="both"/>
         <w:rPr>
           <w:rFonts w:ascii="Dax-Regular" w:hAnsi="Dax-Regular"/>
           <w:lang w:val="es-419"/>
@@ -292,6 +2931,75 @@
         </w:rPr>
         <w:t>?</w:t>
       </w:r>
+    </w:p>
+    <w:p>
+      <w:pPr>
+        <w:pStyle w:val="ListParagraph"/>
+        <w:ind w:left="360"/>
+        <w:rPr>
+          <w:rFonts w:ascii="Dax-Regular" w:hAnsi="Dax-Regular"/>
+          <w:lang w:val="es-419"/>
+        </w:rPr>
+      </w:pPr>
+      <w:r>
+        <w:rPr>
+          <w:rFonts w:ascii="Dax-Regular" w:hAnsi="Dax-Regular"/>
+          <w:lang w:val="es-419"/>
+        </w:rPr>
+        <w:t>Su función es comparar l</w:t>
+      </w:r>
+      <w:r>
+        <w:rPr>
+          <w:rFonts w:ascii="Dax-Regular" w:hAnsi="Dax-Regular"/>
+          <w:lang w:val="es-419"/>
+        </w:rPr>
+        <w:t>os valores de la nueva lista con la función que se le indica</w:t>
+      </w:r>
+      <w:r>
+        <w:rPr>
+          <w:rFonts w:ascii="Dax-Regular" w:hAnsi="Dax-Regular"/>
+          <w:lang w:val="es-419"/>
+        </w:rPr>
+        <w:t>.</w:t>
+      </w:r>
+      <w:r>
+        <w:rPr>
+          <w:rFonts w:ascii="Dax-Regular" w:hAnsi="Dax-Regular"/>
+          <w:lang w:val="es-419"/>
+        </w:rPr>
+        <w:t xml:space="preserve"> En list.py cmpfunction es igual a None, porque aun no se está creando la nueva lista. Pero en model.py, s</w:t>
+      </w:r>
+      <w:r>
+        <w:rPr>
+          <w:rFonts w:ascii="Dax-Regular" w:hAnsi="Dax-Regular"/>
+          <w:lang w:val="es-419"/>
+        </w:rPr>
+        <w:t>í</w:t>
+      </w:r>
+      <w:r>
+        <w:rPr>
+          <w:rFonts w:ascii="Dax-Regular" w:hAnsi="Dax-Regular"/>
+          <w:lang w:val="es-419"/>
+        </w:rPr>
+        <w:t xml:space="preserve"> entra como parámetro, por ejemplo, “cmpfucntion=</w:t>
+      </w:r>
+      <w:r>
+        <w:rPr>
+          <w:rFonts w:ascii="Dax-Regular" w:hAnsi="Dax-Regular"/>
+          <w:lang w:val="es-419"/>
+        </w:rPr>
+        <w:t>compareauthors” donde “compareauthors” es otra función dentro de model.py que compara los nombres de los autores en la lista.</w:t>
+      </w:r>
+    </w:p>
+    <w:p>
+      <w:pPr>
+        <w:pStyle w:val="ListParagraph"/>
+        <w:ind w:left="360"/>
+        <w:rPr>
+          <w:rFonts w:ascii="Dax-Regular" w:hAnsi="Dax-Regular"/>
+          <w:lang w:val="es-419"/>
+        </w:rPr>
+      </w:pPr>
     </w:p>
     <w:p>
       <w:pPr>
@@ -300,18 +3008,31 @@
           <w:ilvl w:val="0"/>
           <w:numId w:val="1"/>
         </w:numPr>
-        <w:jc w:val="both"/>
-        <w:rPr>
-          <w:rFonts w:ascii="Dax-Regular" w:hAnsi="Dax-Regular"/>
-          <w:lang w:val="es-419"/>
-        </w:rPr>
-      </w:pPr>
-      <w:r>
-        <w:rPr>
-          <w:rFonts w:ascii="Dax-Regular" w:hAnsi="Dax-Regular"/>
-          <w:lang w:val="es-419"/>
-        </w:rPr>
-        <w:t xml:space="preserve">¿Qué hace la funció </w:t>
+        <w:rPr>
+          <w:rFonts w:ascii="Dax-Regular" w:hAnsi="Dax-Regular"/>
+          <w:lang w:val="es-419"/>
+        </w:rPr>
+      </w:pPr>
+      <w:r>
+        <w:rPr>
+          <w:rFonts w:ascii="Dax-Regular" w:hAnsi="Dax-Regular"/>
+          <w:lang w:val="es-419"/>
+        </w:rPr>
+        <w:t>¿Qué hace la funció</w:t>
+      </w:r>
+      <w:r>
+        <w:rPr>
+          <w:rFonts w:ascii="Dax-Regular" w:hAnsi="Dax-Regular"/>
+          <w:lang w:val="es-419"/>
+        </w:rPr>
+        <w:t>n</w:t>
+      </w:r>
+      <w:r>
+        <w:rPr>
+          <w:rFonts w:ascii="Dax-Regular" w:hAnsi="Dax-Regular"/>
+          <w:lang w:val="es-419"/>
+        </w:rPr>
+        <w:t xml:space="preserve"> </w:t>
       </w:r>
       <w:r>
         <w:rPr>
@@ -329,6 +3050,75 @@
         </w:rPr>
         <w:t>?</w:t>
       </w:r>
+    </w:p>
+    <w:p>
+      <w:pPr>
+        <w:pStyle w:val="ListParagraph"/>
+        <w:ind w:left="360"/>
+        <w:rPr>
+          <w:rFonts w:ascii="Dax-Regular" w:hAnsi="Dax-Regular"/>
+          <w:lang w:val="es-419"/>
+        </w:rPr>
+      </w:pPr>
+      <w:r>
+        <w:rPr>
+          <w:rFonts w:ascii="Dax-Regular" w:hAnsi="Dax-Regular"/>
+          <w:lang w:val="es-419"/>
+        </w:rPr>
+        <w:t>Añade</w:t>
+      </w:r>
+      <w:r>
+        <w:rPr>
+          <w:rFonts w:ascii="Dax-Regular" w:hAnsi="Dax-Regular"/>
+          <w:lang w:val="es-419"/>
+        </w:rPr>
+        <w:t xml:space="preserve"> un elemento en la última </w:t>
+      </w:r>
+      <w:r>
+        <w:rPr>
+          <w:rFonts w:ascii="Dax-Regular" w:hAnsi="Dax-Regular"/>
+          <w:lang w:val="es-419"/>
+        </w:rPr>
+        <w:t>posición</w:t>
+      </w:r>
+      <w:r>
+        <w:rPr>
+          <w:rFonts w:ascii="Dax-Regular" w:hAnsi="Dax-Regular"/>
+          <w:lang w:val="es-419"/>
+        </w:rPr>
+        <w:t xml:space="preserve"> de la lista</w:t>
+      </w:r>
+      <w:r>
+        <w:rPr>
+          <w:rFonts w:ascii="Dax-Regular" w:hAnsi="Dax-Regular"/>
+          <w:lang w:val="es-419"/>
+        </w:rPr>
+        <w:t xml:space="preserve"> dada por parámetro</w:t>
+      </w:r>
+      <w:r>
+        <w:rPr>
+          <w:rFonts w:ascii="Dax-Regular" w:hAnsi="Dax-Regular"/>
+          <w:lang w:val="es-419"/>
+        </w:rPr>
+        <w:t>.</w:t>
+      </w:r>
+      <w:r>
+        <w:rPr>
+          <w:rFonts w:ascii="Dax-Regular" w:hAnsi="Dax-Regular"/>
+          <w:lang w:val="es-419"/>
+        </w:rPr>
+        <w:t xml:space="preserve"> Por lo que aumenta el tamaño de la lista en 1.</w:t>
+      </w:r>
+    </w:p>
+    <w:p>
+      <w:pPr>
+        <w:pStyle w:val="ListParagraph"/>
+        <w:ind w:left="360"/>
+        <w:rPr>
+          <w:rFonts w:ascii="Dax-Regular" w:hAnsi="Dax-Regular"/>
+          <w:lang w:val="es-419"/>
+        </w:rPr>
+      </w:pPr>
     </w:p>
     <w:p>
       <w:pPr>
@@ -337,7 +3127,6 @@
           <w:ilvl w:val="0"/>
           <w:numId w:val="1"/>
         </w:numPr>
-        <w:jc w:val="both"/>
         <w:rPr>
           <w:rFonts w:ascii="Dax-Regular" w:hAnsi="Dax-Regular"/>
           <w:lang w:val="es-419"/>
@@ -366,6 +3155,47 @@
         </w:rPr>
         <w:t>?</w:t>
       </w:r>
+    </w:p>
+    <w:p>
+      <w:pPr>
+        <w:pStyle w:val="ListParagraph"/>
+        <w:ind w:left="360"/>
+        <w:rPr>
+          <w:rFonts w:ascii="Dax-Regular" w:hAnsi="Dax-Regular"/>
+          <w:lang w:val="es-419"/>
+        </w:rPr>
+      </w:pPr>
+      <w:r>
+        <w:rPr>
+          <w:rFonts w:ascii="Dax-Regular" w:hAnsi="Dax-Regular"/>
+          <w:lang w:val="es-419"/>
+        </w:rPr>
+        <w:t xml:space="preserve">Obtiene el </w:t>
+      </w:r>
+      <w:r>
+        <w:rPr>
+          <w:rFonts w:ascii="Dax-Regular" w:hAnsi="Dax-Regular"/>
+          <w:lang w:val="es-419"/>
+        </w:rPr>
+        <w:t>elemento de la lista</w:t>
+      </w:r>
+      <w:r>
+        <w:rPr>
+          <w:rFonts w:ascii="Dax-Regular" w:hAnsi="Dax-Regular"/>
+          <w:lang w:val="es-419"/>
+        </w:rPr>
+        <w:t xml:space="preserve"> en la posición x dada por parámetro, recorriendo la lista hasta llegar a la posición solicitada. La posición debe ser mayor que cero, menor o igual que la longitud de la lista, y la lista no debe estar vacía.</w:t>
+      </w:r>
+    </w:p>
+    <w:p>
+      <w:pPr>
+        <w:pStyle w:val="ListParagraph"/>
+        <w:ind w:left="360"/>
+        <w:rPr>
+          <w:rFonts w:ascii="Dax-Regular" w:hAnsi="Dax-Regular"/>
+          <w:lang w:val="es-419"/>
+        </w:rPr>
+      </w:pPr>
     </w:p>
     <w:p>
       <w:pPr>
@@ -374,7 +3204,6 @@
           <w:ilvl w:val="0"/>
           <w:numId w:val="1"/>
         </w:numPr>
-        <w:jc w:val="both"/>
         <w:rPr>
           <w:rFonts w:ascii="Dax-Regular" w:hAnsi="Dax-Regular"/>
           <w:lang w:val="es-419"/>
@@ -403,6 +3232,40 @@
         </w:rPr>
         <w:t>?</w:t>
       </w:r>
+    </w:p>
+    <w:p>
+      <w:pPr>
+        <w:pStyle w:val="ListParagraph"/>
+        <w:ind w:left="360"/>
+        <w:rPr>
+          <w:rFonts w:ascii="Dax-Regular" w:hAnsi="Dax-Regular"/>
+          <w:lang w:val="es-419"/>
+        </w:rPr>
+      </w:pPr>
+      <w:r>
+        <w:rPr>
+          <w:rFonts w:ascii="Dax-Regular" w:hAnsi="Dax-Regular"/>
+          <w:lang w:val="es-419"/>
+        </w:rPr>
+        <w:t xml:space="preserve">Retorna una sublista de la lista </w:t>
+      </w:r>
+      <w:r>
+        <w:rPr>
+          <w:rFonts w:ascii="Dax-Regular" w:hAnsi="Dax-Regular"/>
+          <w:lang w:val="es-419"/>
+        </w:rPr>
+        <w:t>dada por parámetro, que contiene todos los elementos de la lista desde la posición x dada por parámetro hasta el número de elementos x, también dado por parámetro, que se quieran agregar a la sublista. Es decir, crea una mini-copia de la lista y la retorna.</w:t>
+      </w:r>
+    </w:p>
+    <w:p>
+      <w:pPr>
+        <w:pStyle w:val="ListParagraph"/>
+        <w:ind w:left="360"/>
+        <w:rPr>
+          <w:rFonts w:ascii="Dax-Regular" w:hAnsi="Dax-Regular"/>
+          <w:lang w:val="es-419"/>
+        </w:rPr>
+      </w:pPr>
     </w:p>
     <w:p>
       <w:pPr>
@@ -411,7 +3274,6 @@
           <w:ilvl w:val="0"/>
           <w:numId w:val="1"/>
         </w:numPr>
-        <w:jc w:val="both"/>
         <w:rPr>
           <w:rFonts w:ascii="Dax-Regular" w:hAnsi="Dax-Regular"/>
           <w:lang w:val="es-419"/>
@@ -459,10 +3321,27 @@
     </w:p>
     <w:p>
       <w:pPr>
-        <w:rPr>
-          <w:lang w:val="es-419"/>
-        </w:rPr>
-      </w:pPr>
+        <w:pStyle w:val="ListParagraph"/>
+        <w:ind w:left="360"/>
+        <w:rPr>
+          <w:rFonts w:ascii="Dax-Regular" w:hAnsi="Dax-Regular"/>
+          <w:lang w:val="es-419"/>
+        </w:rPr>
+      </w:pPr>
+      <w:r>
+        <w:rPr>
+          <w:rFonts w:ascii="Dax-Regular" w:hAnsi="Dax-Regular"/>
+          <w:lang w:val="es-419"/>
+        </w:rPr>
+        <w:t>Se pudo observar que, al hacer el cambio del tipo de estructura de lista, al encontrar un elemento se tardó más en SINGLE_LINKED que en ARRAY_LIST.</w:t>
+      </w:r>
+      <w:r>
+        <w:rPr>
+          <w:rFonts w:ascii="Dax-Regular" w:hAnsi="Dax-Regular"/>
+          <w:lang w:val="es-419"/>
+        </w:rPr>
+        <w:t xml:space="preserve"> Eso se debe a las distancias entre elemento. Es decir, como los SINGLE_LINKED no están pegados en memoria se demora más en recorrer que en los ARRAY_LIST. Pero para encontrar por ejemplo el último elemento de la lista, el SINGLE_LINKED es útil porque puede ir al último elemento sin recorrer.</w:t>
+      </w:r>
     </w:p>
     <w:sectPr>
       <w:pgSz w:w="12240" w:h="15840"/>
@@ -475,7 +3354,7 @@
 </file>
 
 <file path=word/numbering.xml><?xml version="1.0" encoding="utf-8"?>
-<w:numbering xmlns:wpc="http://schemas.microsoft.com/office/word/2010/wordprocessingCanvas" xmlns:cx="http://schemas.microsoft.com/office/drawing/2014/chartex" xmlns:cx1="http://schemas.microsoft.com/office/drawing/2015/9/8/chartex" xmlns:cx2="http://schemas.microsoft.com/office/drawing/2015/10/21/chartex" xmlns:cx3="http://schemas.microsoft.com/office/drawing/2016/5/9/chartex" xmlns:cx4="http://schemas.microsoft.com/office/drawing/2016/5/10/chartex" xmlns:cx5="http://schemas.microsoft.com/office/drawing/2016/5/11/chartex" xmlns:cx6="http://schemas.microsoft.com/office/drawing/2016/5/12/chartex" xmlns:cx7="http://schemas.microsoft.com/office/drawing/2016/5/13/chartex" xmlns:cx8="http://schemas.microsoft.com/office/drawing/2016/5/14/chartex" xmlns:mc="http://schemas.openxmlformats.org/markup-compatibility/2006" xmlns:aink="http://schemas.microsoft.com/office/drawing/2016/ink" xmlns:am3d="http://schemas.microsoft.com/office/drawing/2017/model3d" xmlns:o="urn:schemas-microsoft-com:office:office" xmlns:r="http://schemas.openxmlformats.org/officeDocument/2006/relationships" xmlns:m="http://schemas.openxmlformats.org/officeDocument/2006/math" xmlns:v="urn:schemas-microsoft-com:vml" xmlns:wp14="http://schemas.microsoft.com/office/word/2010/wordprocessingDrawing" xmlns:wp="http://schemas.openxmlformats.org/drawingml/2006/wordprocessingDrawing" xmlns:w10="urn:schemas-microsoft-com:office:word" xmlns:w="http://schemas.openxmlformats.org/wordprocessingml/2006/main" xmlns:w14="http://schemas.microsoft.com/office/word/2010/wordml" xmlns:w15="http://schemas.microsoft.com/office/word/2012/wordml" xmlns:w16cex="http://schemas.microsoft.com/office/word/2018/wordml/cex" xmlns:w16cid="http://schemas.microsoft.com/office/word/2016/wordml/cid" xmlns:w16="http://schemas.microsoft.com/office/word/2018/wordml" xmlns:w16se="http://schemas.microsoft.com/office/word/2015/wordml/symex" xmlns:wpg="http://schemas.microsoft.com/office/word/2010/wordprocessingGroup" xmlns:wpi="http://schemas.microsoft.com/office/word/2010/wordprocessingInk" xmlns:wne="http://schemas.microsoft.com/office/word/2006/wordml" xmlns:wps="http://schemas.microsoft.com/office/word/2010/wordprocessingShape" mc:Ignorable="w14 w15 w16se w16cid w16 w16cex wp14">
+<w:numbering xmlns:wpc="http://schemas.microsoft.com/office/word/2010/wordprocessingCanvas" xmlns:cx="http://schemas.microsoft.com/office/drawing/2014/chartex" xmlns:cx1="http://schemas.microsoft.com/office/drawing/2015/9/8/chartex" xmlns:cx2="http://schemas.microsoft.com/office/drawing/2015/10/21/chartex" xmlns:cx3="http://schemas.microsoft.com/office/drawing/2016/5/9/chartex" xmlns:cx4="http://schemas.microsoft.com/office/drawing/2016/5/10/chartex" xmlns:cx5="http://schemas.microsoft.com/office/drawing/2016/5/11/chartex" xmlns:cx6="http://schemas.microsoft.com/office/drawing/2016/5/12/chartex" xmlns:cx7="http://schemas.microsoft.com/office/drawing/2016/5/13/chartex" xmlns:cx8="http://schemas.microsoft.com/office/drawing/2016/5/14/chartex" xmlns:mc="http://schemas.openxmlformats.org/markup-compatibility/2006" xmlns:aink="http://schemas.microsoft.com/office/drawing/2016/ink" xmlns:am3d="http://schemas.microsoft.com/office/drawing/2017/model3d" xmlns:o="urn:schemas-microsoft-com:office:office" xmlns:r="http://schemas.openxmlformats.org/officeDocument/2006/relationships" xmlns:m="http://schemas.openxmlformats.org/officeDocument/2006/math" xmlns:v="urn:schemas-microsoft-com:vml" xmlns:wp14="http://schemas.microsoft.com/office/word/2010/wordprocessingDrawing" xmlns:wp="http://schemas.openxmlformats.org/drawingml/2006/wordprocessingDrawing" xmlns:w10="urn:schemas-microsoft-com:office:word" xmlns:w="http://schemas.openxmlformats.org/wordprocessingml/2006/main" xmlns:w14="http://schemas.microsoft.com/office/word/2010/wordml" xmlns:w15="http://schemas.microsoft.com/office/word/2012/wordml" xmlns:w16cex="http://schemas.microsoft.com/office/word/2018/wordml/cex" xmlns:w16cid="http://schemas.microsoft.com/office/word/2016/wordml/cid" xmlns:w16="http://schemas.microsoft.com/office/word/2018/wordml" xmlns:w16sdtdh="http://schemas.microsoft.com/office/word/2020/wordml/sdtdatahash" xmlns:w16se="http://schemas.microsoft.com/office/word/2015/wordml/symex" xmlns:wpg="http://schemas.microsoft.com/office/word/2010/wordprocessingGroup" xmlns:wpi="http://schemas.microsoft.com/office/word/2010/wordprocessingInk" xmlns:wne="http://schemas.microsoft.com/office/word/2006/wordml" xmlns:wps="http://schemas.microsoft.com/office/word/2010/wordprocessingShape" mc:Ignorable="w14 w15 w16se w16cid w16 w16cex w16sdtdh wp14">
   <w:abstractNum w:abstractNumId="0" w15:restartNumberingAfterBreak="0">
     <w:nsid w:val="446D4DDB"/>
     <w:multiLevelType w:val="multilevel"/>
@@ -596,7 +3475,7 @@
 </file>
 
 <file path=word/styles.xml><?xml version="1.0" encoding="utf-8"?>
-<w:styles xmlns:mc="http://schemas.openxmlformats.org/markup-compatibility/2006" xmlns:r="http://schemas.openxmlformats.org/officeDocument/2006/relationships" xmlns:w="http://schemas.openxmlformats.org/wordprocessingml/2006/main" xmlns:w14="http://schemas.microsoft.com/office/word/2010/wordml" xmlns:w15="http://schemas.microsoft.com/office/word/2012/wordml" xmlns:w16cex="http://schemas.microsoft.com/office/word/2018/wordml/cex" xmlns:w16cid="http://schemas.microsoft.com/office/word/2016/wordml/cid" xmlns:w16="http://schemas.microsoft.com/office/word/2018/wordml" xmlns:w16se="http://schemas.microsoft.com/office/word/2015/wordml/symex" mc:Ignorable="w14 w15 w16se w16cid w16 w16cex">
+<w:styles xmlns:mc="http://schemas.openxmlformats.org/markup-compatibility/2006" xmlns:r="http://schemas.openxmlformats.org/officeDocument/2006/relationships" xmlns:w="http://schemas.openxmlformats.org/wordprocessingml/2006/main" xmlns:w14="http://schemas.microsoft.com/office/word/2010/wordml" xmlns:w15="http://schemas.microsoft.com/office/word/2012/wordml" xmlns:w16cex="http://schemas.microsoft.com/office/word/2018/wordml/cex" xmlns:w16cid="http://schemas.microsoft.com/office/word/2016/wordml/cid" xmlns:w16="http://schemas.microsoft.com/office/word/2018/wordml" xmlns:w16sdtdh="http://schemas.microsoft.com/office/word/2020/wordml/sdtdatahash" xmlns:w16se="http://schemas.microsoft.com/office/word/2015/wordml/symex" mc:Ignorable="w14 w15 w16se w16cid w16 w16cex w16sdtdh">
   <w:docDefaults>
     <w:rPrDefault>
       <w:rPr>
@@ -609,6 +3488,7 @@
     <w:pPrDefault>
       <w:pPr>
         <w:spacing w:after="160" w:line="259" w:lineRule="auto"/>
+        <w:jc w:val="both"/>
       </w:pPr>
     </w:pPrDefault>
   </w:docDefaults>

</xml_diff>